<commit_message>
RASD con gli scenarios
</commit_message>
<xml_diff>
--- a/Documents/2. RASD/RASD1.1.docx
+++ b/Documents/2. RASD/RASD1.1.docx
@@ -3001,73 +3001,7 @@
           <w:lang w:val="en-GB" w:eastAsia="es-ES"/>
           <w14:ligatures w14:val="none"/>
         </w:rPr>
-        <w:t xml:space="preserve">A RASD is a document that aims to present all the requirements of the system to be developed, explaining the domain in which it </w:t>
-      </w:r>
-      <w:proofErr w:type="gramStart"/>
-      <w:r>
-        <w:rPr>
-          <w:rFonts w:ascii="Constantia" w:hAnsi="Constantia"/>
-          <w:color w:val="595959" w:themeColor="text1" w:themeTint="A6"/>
-          <w:kern w:val="0"/>
-          <w:lang w:val="en-GB" w:eastAsia="es-ES"/>
-          <w14:ligatures w14:val="none"/>
-        </w:rPr>
-        <w:t>has to</w:t>
-      </w:r>
-      <w:proofErr w:type="gramEnd"/>
-      <w:r>
-        <w:rPr>
-          <w:rFonts w:ascii="Constantia" w:hAnsi="Constantia"/>
-          <w:color w:val="595959" w:themeColor="text1" w:themeTint="A6"/>
-          <w:kern w:val="0"/>
-          <w:lang w:val="en-GB" w:eastAsia="es-ES"/>
-          <w14:ligatures w14:val="none"/>
-        </w:rPr>
-        <w:t xml:space="preserve"> operate and what the application will do in a detailed way. In addition, it identifies with whom the system interacts with a particular focus on the involved stakeholders. A RASD should work as a baseline for the following tasks in software development, </w:t>
-      </w:r>
-      <w:proofErr w:type="gramStart"/>
-      <w:r>
-        <w:rPr>
-          <w:rFonts w:ascii="Constantia" w:hAnsi="Constantia"/>
-          <w:color w:val="595959" w:themeColor="text1" w:themeTint="A6"/>
-          <w:kern w:val="0"/>
-          <w:lang w:val="en-GB" w:eastAsia="es-ES"/>
-          <w14:ligatures w14:val="none"/>
-        </w:rPr>
-        <w:t>in particular in</w:t>
-      </w:r>
-      <w:proofErr w:type="gramEnd"/>
-      <w:r>
-        <w:rPr>
-          <w:rFonts w:ascii="Constantia" w:hAnsi="Constantia"/>
-          <w:color w:val="595959" w:themeColor="text1" w:themeTint="A6"/>
-          <w:kern w:val="0"/>
-          <w:lang w:val="en-GB" w:eastAsia="es-ES"/>
-          <w14:ligatures w14:val="none"/>
-        </w:rPr>
-        <w:t xml:space="preserve"> project planning, software evaluation and change control. This document has a wide audience, and hence it </w:t>
-      </w:r>
-      <w:proofErr w:type="gramStart"/>
-      <w:r>
-        <w:rPr>
-          <w:rFonts w:ascii="Constantia" w:hAnsi="Constantia"/>
-          <w:color w:val="595959" w:themeColor="text1" w:themeTint="A6"/>
-          <w:kern w:val="0"/>
-          <w:lang w:val="en-GB" w:eastAsia="es-ES"/>
-          <w14:ligatures w14:val="none"/>
-        </w:rPr>
-        <w:t>has to</w:t>
-      </w:r>
-      <w:proofErr w:type="gramEnd"/>
-      <w:r>
-        <w:rPr>
-          <w:rFonts w:ascii="Constantia" w:hAnsi="Constantia"/>
-          <w:color w:val="595959" w:themeColor="text1" w:themeTint="A6"/>
-          <w:kern w:val="0"/>
-          <w:lang w:val="en-GB" w:eastAsia="es-ES"/>
-          <w14:ligatures w14:val="none"/>
-        </w:rPr>
-        <w:t xml:space="preserve"> be written as clearly as possible.</w:t>
+        <w:t>A RASD is a document that aims to present all the requirements of the system to be developed, explaining the domain in which it has to operate and what the application will do in a detailed way. In addition, it identifies with whom the system interacts with a particular focus on the involved stakeholders. A RASD should work as a baseline for the following tasks in software development, in particular in project planning, software evaluation and change control. This document has a wide audience, and hence it has to be written as clearly as possible.</w:t>
       </w:r>
     </w:p>
     <w:p>
@@ -3206,29 +3140,7 @@
           <w:lang w:val="en-GB" w:eastAsia="es-ES"/>
           <w14:ligatures w14:val="none"/>
         </w:rPr>
-        <w:t xml:space="preserve"> is to give the customers of small-medium size shops an efficient way to track the queue and the waiting time of those shops so that they can decide when to go to the stores, optimizing in this way their precious time. An additional feature of this app is that shop owners can easily keep track of the daily and even hourly number of </w:t>
-      </w:r>
-      <w:proofErr w:type="gramStart"/>
-      <w:r>
-        <w:rPr>
-          <w:rFonts w:ascii="Constantia" w:hAnsi="Constantia"/>
-          <w:color w:val="595959" w:themeColor="text1" w:themeTint="A6"/>
-          <w:kern w:val="0"/>
-          <w:lang w:val="en-GB" w:eastAsia="es-ES"/>
-          <w14:ligatures w14:val="none"/>
-        </w:rPr>
-        <w:t>customers</w:t>
-      </w:r>
-      <w:proofErr w:type="gramEnd"/>
-      <w:r>
-        <w:rPr>
-          <w:rFonts w:ascii="Constantia" w:hAnsi="Constantia"/>
-          <w:color w:val="595959" w:themeColor="text1" w:themeTint="A6"/>
-          <w:kern w:val="0"/>
-          <w:lang w:val="en-GB" w:eastAsia="es-ES"/>
-          <w14:ligatures w14:val="none"/>
-        </w:rPr>
-        <w:t xml:space="preserve"> and, at the same time, they have a useful instrument to advertise their activity and to create a lock-in effect in the clients. Therefore, </w:t>
+        <w:t xml:space="preserve"> is to give the customers of small-medium size shops an efficient way to track the queue and the waiting time of those shops so that they can decide when to go to the stores, optimizing in this way their precious time. An additional feature of this app is that shop owners can easily keep track of the daily and even hourly number of customers and, at the same time, they have a useful instrument to advertise their activity and to create a lock-in effect in the clients. Therefore, </w:t>
       </w:r>
       <w:proofErr w:type="spellStart"/>
       <w:r>
@@ -3250,20 +3162,8 @@
           <w:lang w:val="en-GB" w:eastAsia="es-ES"/>
           <w14:ligatures w14:val="none"/>
         </w:rPr>
-        <w:t xml:space="preserve"> must be an application that can allow both the customers and the owners to register, with different options, and which can relate to a GPS environment such as Google Maps. Consequently, the goals of this project </w:t>
-      </w:r>
-      <w:proofErr w:type="gramStart"/>
-      <w:r>
-        <w:rPr>
-          <w:rFonts w:ascii="Constantia" w:hAnsi="Constantia"/>
-          <w:color w:val="595959" w:themeColor="text1" w:themeTint="A6"/>
-          <w:kern w:val="0"/>
-          <w:lang w:val="en-GB" w:eastAsia="es-ES"/>
-          <w14:ligatures w14:val="none"/>
-        </w:rPr>
-        <w:t>are</w:t>
-      </w:r>
-      <w:proofErr w:type="gramEnd"/>
+        <w:t xml:space="preserve"> must be an application that can allow both the customers and the owners to register, with different options, and which can relate to a GPS environment such as Google Maps. Consequently, the goals of this project are</w:t>
+      </w:r>
     </w:p>
     <w:p>
       <w:pPr>
@@ -4522,29 +4422,7 @@
           <w:lang w:val="en-GB" w:eastAsia="es-ES"/>
           <w14:ligatures w14:val="none"/>
         </w:rPr>
-        <w:t xml:space="preserve"> Requirements engineering, section 9.6. Nevertheless, the order of the contents has been slightly changed </w:t>
-      </w:r>
-      <w:proofErr w:type="gramStart"/>
-      <w:r>
-        <w:rPr>
-          <w:rFonts w:ascii="Constantia" w:hAnsi="Constantia"/>
-          <w:color w:val="595959" w:themeColor="text1" w:themeTint="A6"/>
-          <w:kern w:val="0"/>
-          <w:lang w:val="en-GB" w:eastAsia="es-ES"/>
-          <w14:ligatures w14:val="none"/>
-        </w:rPr>
-        <w:t>in order to</w:t>
-      </w:r>
-      <w:proofErr w:type="gramEnd"/>
-      <w:r>
-        <w:rPr>
-          <w:rFonts w:ascii="Constantia" w:hAnsi="Constantia"/>
-          <w:color w:val="595959" w:themeColor="text1" w:themeTint="A6"/>
-          <w:kern w:val="0"/>
-          <w:lang w:val="en-GB" w:eastAsia="es-ES"/>
-          <w14:ligatures w14:val="none"/>
-        </w:rPr>
-        <w:t xml:space="preserve"> facilitate the readers in the reading of this specific RASD. Therefore, the document is divided in</w:t>
+        <w:t xml:space="preserve"> Requirements engineering, section 9.6. Nevertheless, the order of the contents has been slightly changed in order to facilitate the readers in the reading of this specific RASD. Therefore, the document is divided in</w:t>
       </w:r>
       <w:r>
         <w:rPr>
@@ -4613,20 +4491,8 @@
           <w:lang w:val="en-GB" w:eastAsia="es-ES"/>
           <w14:ligatures w14:val="none"/>
         </w:rPr>
-        <w:t xml:space="preserve">, making clear which are the goals it is required to achieve and in which context it is going to </w:t>
-      </w:r>
-      <w:proofErr w:type="gramStart"/>
-      <w:r>
-        <w:rPr>
-          <w:rFonts w:ascii="Constantia" w:hAnsi="Constantia"/>
-          <w:color w:val="595959" w:themeColor="text1" w:themeTint="A6"/>
-          <w:kern w:val="0"/>
-          <w:lang w:val="en-GB" w:eastAsia="es-ES"/>
-          <w14:ligatures w14:val="none"/>
-        </w:rPr>
-        <w:t>operate;</w:t>
-      </w:r>
-      <w:proofErr w:type="gramEnd"/>
+        <w:t>, making clear which are the goals it is required to achieve and in which context it is going to operate;</w:t>
+      </w:r>
     </w:p>
     <w:p>
       <w:pPr>
@@ -4749,20 +4615,8 @@
           <w:lang w:val="en-GB" w:eastAsia="es-ES"/>
           <w14:ligatures w14:val="none"/>
         </w:rPr>
-        <w:t xml:space="preserve">the third part contains the complete requirements of the system, from both the functional and the non-functional points of </w:t>
-      </w:r>
-      <w:proofErr w:type="gramStart"/>
-      <w:r>
-        <w:rPr>
-          <w:rFonts w:ascii="Constantia" w:hAnsi="Constantia"/>
-          <w:color w:val="595959" w:themeColor="text1" w:themeTint="A6"/>
-          <w:kern w:val="0"/>
-          <w:lang w:val="en-GB" w:eastAsia="es-ES"/>
-          <w14:ligatures w14:val="none"/>
-        </w:rPr>
-        <w:t>view;</w:t>
-      </w:r>
-      <w:proofErr w:type="gramEnd"/>
+        <w:t>the third part contains the complete requirements of the system, from both the functional and the non-functional points of view;</w:t>
+      </w:r>
     </w:p>
     <w:p>
       <w:pPr>
@@ -5511,29 +5365,7 @@
           <w:lang w:val="en-GB" w:eastAsia="es-ES"/>
           <w14:ligatures w14:val="none"/>
         </w:rPr>
-        <w:t xml:space="preserve"> to </w:t>
-      </w:r>
-      <w:proofErr w:type="gramStart"/>
-      <w:r>
-        <w:rPr>
-          <w:rFonts w:ascii="Constantia" w:hAnsi="Constantia"/>
-          <w:color w:val="595959" w:themeColor="text1" w:themeTint="A6"/>
-          <w:kern w:val="0"/>
-          <w:lang w:val="en-GB" w:eastAsia="es-ES"/>
-          <w14:ligatures w14:val="none"/>
-        </w:rPr>
-        <w:t>a number of</w:t>
-      </w:r>
-      <w:proofErr w:type="gramEnd"/>
-      <w:r>
-        <w:rPr>
-          <w:rFonts w:ascii="Constantia" w:hAnsi="Constantia"/>
-          <w:color w:val="595959" w:themeColor="text1" w:themeTint="A6"/>
-          <w:kern w:val="0"/>
-          <w:lang w:val="en-GB" w:eastAsia="es-ES"/>
-          <w14:ligatures w14:val="none"/>
-        </w:rPr>
-        <w:t xml:space="preserve"> people in</w:t>
+        <w:t xml:space="preserve"> to a number of people in</w:t>
       </w:r>
       <w:r>
         <w:rPr>
@@ -5643,9 +5475,8 @@
           <w:szCs w:val="24"/>
           <w:lang w:val="en-GB"/>
         </w:rPr>
-        <w:t xml:space="preserve"> </w:t>
-      </w:r>
-      <w:proofErr w:type="gramStart"/>
+        <w:t xml:space="preserve"> g</w:t>
+      </w:r>
       <w:r>
         <w:rPr>
           <w:rFonts w:ascii="Cambria Math" w:hAnsi="Cambria Math"/>
@@ -5654,19 +5485,8 @@
           <w:szCs w:val="24"/>
           <w:lang w:val="en-GB"/>
         </w:rPr>
-        <w:t>g</w:t>
-      </w:r>
-      <w:r>
-        <w:rPr>
-          <w:rFonts w:ascii="Cambria Math" w:hAnsi="Cambria Math"/>
-          <w:color w:val="4472C4" w:themeColor="accent1"/>
-          <w:sz w:val="24"/>
-          <w:szCs w:val="24"/>
-          <w:lang w:val="en-GB"/>
-        </w:rPr>
         <w:t>enerating</w:t>
       </w:r>
-      <w:proofErr w:type="gramEnd"/>
     </w:p>
     <w:p>
       <w:pPr>
@@ -5993,18 +5813,7 @@
           <w:lang w:val="en-GB" w:eastAsia="es-ES"/>
           <w14:ligatures w14:val="none"/>
         </w:rPr>
-        <w:t xml:space="preserve">Customers: they access the system in order to see what </w:t>
-      </w:r>
-      <w:proofErr w:type="gramStart"/>
-      <w:r>
-        <w:rPr>
-          <w:rFonts w:ascii="Constantia" w:hAnsi="Constantia"/>
-          <w:color w:val="595959" w:themeColor="text1" w:themeTint="A6"/>
-          <w:kern w:val="0"/>
-          <w:lang w:val="en-GB" w:eastAsia="es-ES"/>
-          <w14:ligatures w14:val="none"/>
-        </w:rPr>
-        <w:t xml:space="preserve">are the shops with the lowest number of people in </w:t>
+        <w:t xml:space="preserve">Customers: they access the system in order to see what are the shops with the lowest number of people in </w:t>
       </w:r>
       <w:r>
         <w:rPr>
@@ -6024,18 +5833,7 @@
           <w:lang w:val="en-GB" w:eastAsia="es-ES"/>
           <w14:ligatures w14:val="none"/>
         </w:rPr>
-        <w:t>queue</w:t>
-      </w:r>
-      <w:proofErr w:type="gramEnd"/>
-      <w:r>
-        <w:rPr>
-          <w:rFonts w:ascii="Constantia" w:hAnsi="Constantia"/>
-          <w:color w:val="595959" w:themeColor="text1" w:themeTint="A6"/>
-          <w:kern w:val="0"/>
-          <w:lang w:val="en-GB" w:eastAsia="es-ES"/>
-          <w14:ligatures w14:val="none"/>
-        </w:rPr>
-        <w:t xml:space="preserve">, so that they can save time. In addition, having the </w:t>
+        <w:t xml:space="preserve">queue, so that they can save time. In addition, having the </w:t>
       </w:r>
       <w:proofErr w:type="spellStart"/>
       <w:r>
@@ -6097,61 +5895,17 @@
           <w:lang w:val="en-GB" w:eastAsia="es-ES"/>
           <w14:ligatures w14:val="none"/>
         </w:rPr>
-        <w:t xml:space="preserve">Shop owners: they access the system </w:t>
-      </w:r>
-      <w:proofErr w:type="gramStart"/>
-      <w:r>
-        <w:rPr>
-          <w:rFonts w:ascii="Constantia" w:hAnsi="Constantia"/>
-          <w:color w:val="595959" w:themeColor="text1" w:themeTint="A6"/>
-          <w:kern w:val="0"/>
-          <w:lang w:val="en-GB" w:eastAsia="es-ES"/>
-          <w14:ligatures w14:val="none"/>
-        </w:rPr>
-        <w:t>in order to</w:t>
-      </w:r>
-      <w:proofErr w:type="gramEnd"/>
-      <w:r>
-        <w:rPr>
-          <w:rFonts w:ascii="Constantia" w:hAnsi="Constantia"/>
-          <w:color w:val="595959" w:themeColor="text1" w:themeTint="A6"/>
-          <w:kern w:val="0"/>
-          <w:lang w:val="en-GB" w:eastAsia="es-ES"/>
-          <w14:ligatures w14:val="none"/>
-        </w:rPr>
-        <w:t xml:space="preserve"> </w:t>
-      </w:r>
-      <w:r>
-        <w:rPr>
-          <w:rFonts w:ascii="Constantia" w:hAnsi="Constantia"/>
-          <w:color w:val="595959" w:themeColor="text1" w:themeTint="A6"/>
-          <w:kern w:val="0"/>
-          <w:lang w:val="en-GB" w:eastAsia="es-ES"/>
-          <w14:ligatures w14:val="none"/>
-        </w:rPr>
-        <w:t xml:space="preserve">keep track of the number of people who enter the shop, depending also on the time. Another feature they can have </w:t>
-      </w:r>
-      <w:proofErr w:type="gramStart"/>
-      <w:r>
-        <w:rPr>
-          <w:rFonts w:ascii="Constantia" w:hAnsi="Constantia"/>
-          <w:color w:val="595959" w:themeColor="text1" w:themeTint="A6"/>
-          <w:kern w:val="0"/>
-          <w:lang w:val="en-GB" w:eastAsia="es-ES"/>
-          <w14:ligatures w14:val="none"/>
-        </w:rPr>
-        <w:t>is</w:t>
-      </w:r>
-      <w:proofErr w:type="gramEnd"/>
-      <w:r>
-        <w:rPr>
-          <w:rFonts w:ascii="Constantia" w:hAnsi="Constantia"/>
-          <w:color w:val="595959" w:themeColor="text1" w:themeTint="A6"/>
-          <w:kern w:val="0"/>
-          <w:lang w:val="en-GB" w:eastAsia="es-ES"/>
-          <w14:ligatures w14:val="none"/>
-        </w:rPr>
-        <w:t xml:space="preserve"> to provide special offers to the customers to advertise their activity and to create a lock-in effect in the clients. </w:t>
+        <w:t xml:space="preserve">Shop owners: they access the system in order to </w:t>
+      </w:r>
+      <w:r>
+        <w:rPr>
+          <w:rFonts w:ascii="Constantia" w:hAnsi="Constantia"/>
+          <w:color w:val="595959" w:themeColor="text1" w:themeTint="A6"/>
+          <w:kern w:val="0"/>
+          <w:lang w:val="en-GB" w:eastAsia="es-ES"/>
+          <w14:ligatures w14:val="none"/>
+        </w:rPr>
+        <w:t xml:space="preserve">keep track of the number of people who enter the shop, depending also on the time. Another feature they can have is to provide special offers to the customers to advertise their activity and to create a lock-in effect in the clients. </w:t>
       </w:r>
       <w:r>
         <w:rPr>
@@ -6593,20 +6347,8 @@
           <w:lang w:val="en-GB" w:eastAsia="es-ES"/>
           <w14:ligatures w14:val="none"/>
         </w:rPr>
-        <w:t xml:space="preserve"> of </w:t>
-      </w:r>
-      <w:proofErr w:type="gramStart"/>
-      <w:r>
-        <w:rPr>
-          <w:rFonts w:ascii="Constantia" w:hAnsi="Constantia"/>
-          <w:color w:val="595959" w:themeColor="text1" w:themeTint="A6"/>
-          <w:kern w:val="0"/>
-          <w:lang w:val="en-GB" w:eastAsia="es-ES"/>
-          <w14:ligatures w14:val="none"/>
-        </w:rPr>
-        <w:t>devices;</w:t>
-      </w:r>
-      <w:proofErr w:type="gramEnd"/>
+        <w:t xml:space="preserve"> of devices;</w:t>
+      </w:r>
     </w:p>
     <w:p>
       <w:pPr>
@@ -6656,29 +6398,7 @@
           <w:lang w:val="en-GB" w:eastAsia="es-ES"/>
           <w14:ligatures w14:val="none"/>
         </w:rPr>
-        <w:t xml:space="preserve"> </w:t>
-      </w:r>
-      <w:proofErr w:type="gramStart"/>
-      <w:r>
-        <w:rPr>
-          <w:rFonts w:ascii="Constantia" w:hAnsi="Constantia"/>
-          <w:color w:val="595959" w:themeColor="text1" w:themeTint="A6"/>
-          <w:kern w:val="0"/>
-          <w:lang w:val="en-GB" w:eastAsia="es-ES"/>
-          <w14:ligatures w14:val="none"/>
-        </w:rPr>
-        <w:t>requires also</w:t>
-      </w:r>
-      <w:proofErr w:type="gramEnd"/>
-      <w:r>
-        <w:rPr>
-          <w:rFonts w:ascii="Constantia" w:hAnsi="Constantia"/>
-          <w:color w:val="595959" w:themeColor="text1" w:themeTint="A6"/>
-          <w:kern w:val="0"/>
-          <w:lang w:val="en-GB" w:eastAsia="es-ES"/>
-          <w14:ligatures w14:val="none"/>
-        </w:rPr>
-        <w:t xml:space="preserve"> an interface to a GPS system such as Google Maps or Maps so that it can link the queue for a specific shop with its position.</w:t>
+        <w:t xml:space="preserve"> requires also an interface to a GPS system such as Google Maps or Maps so that it can link the queue for a specific shop with its position.</w:t>
       </w:r>
     </w:p>
     <w:p>
@@ -6768,29 +6488,7 @@
           <w:lang w:val="en-GB" w:eastAsia="es-ES"/>
           <w14:ligatures w14:val="none"/>
         </w:rPr>
-        <w:t xml:space="preserve"> uses the HTTP protocol at the application layer (layer 7 of the ISO OSI stack) to exchange information, access GPS systems (</w:t>
-      </w:r>
-      <w:proofErr w:type="gramStart"/>
-      <w:r>
-        <w:rPr>
-          <w:rFonts w:ascii="Constantia" w:hAnsi="Constantia"/>
-          <w:color w:val="595959" w:themeColor="text1" w:themeTint="A6"/>
-          <w:kern w:val="0"/>
-          <w:lang w:val="en-GB" w:eastAsia="es-ES"/>
-          <w14:ligatures w14:val="none"/>
-        </w:rPr>
-        <w:t>e.g.</w:t>
-      </w:r>
-      <w:proofErr w:type="gramEnd"/>
-      <w:r>
-        <w:rPr>
-          <w:rFonts w:ascii="Constantia" w:hAnsi="Constantia"/>
-          <w:color w:val="595959" w:themeColor="text1" w:themeTint="A6"/>
-          <w:kern w:val="0"/>
-          <w:lang w:val="en-GB" w:eastAsia="es-ES"/>
-          <w14:ligatures w14:val="none"/>
-        </w:rPr>
-        <w:t xml:space="preserve"> Google Maps) and m</w:t>
+        <w:t xml:space="preserve"> uses the HTTP protocol at the application layer (layer 7 of the ISO OSI stack) to exchange information, access GPS systems (e.g. Google Maps) and m</w:t>
       </w:r>
       <w:r>
         <w:rPr>
@@ -6964,16 +6662,51 @@
         <w:rPr>
           <w:highlight w:val="yellow"/>
         </w:rPr>
-        <w:t>FARE TABELLE PIU’ ELEGANTI.</w:t>
+        <w:t>FARE TABELLE PIU’ ELEGANTI</w:t>
+      </w:r>
+      <w:r>
+        <w:rPr>
+          <w:highlight w:val="yellow"/>
+        </w:rPr>
+        <w:t>, DA CAMBIARE I NUMERI</w:t>
+      </w:r>
+      <w:r>
+        <w:rPr>
+          <w:highlight w:val="yellow"/>
+        </w:rPr>
+        <w:t>.</w:t>
       </w:r>
     </w:p>
     <w:p>
       <w:pPr>
         <w:spacing w:after="0" w:line="240" w:lineRule="auto"/>
-      </w:pPr>
+        <w:rPr>
+          <w:lang w:val="en-GB"/>
+        </w:rPr>
+      </w:pPr>
+      <w:r>
+        <w:rPr>
+          <w:lang w:val="en-GB"/>
+        </w:rPr>
+        <w:t>I</w:t>
+      </w:r>
+      <w:r>
+        <w:rPr>
+          <w:lang w:val="en-GB"/>
+        </w:rPr>
+        <w:t>n the first development of the application, we initially assume that a client can only buy a product/service in a presence when he arrives at a shop. Further improvements to the app will include the possibility to acquire a product/service through a credit card directly on the app.</w:t>
+      </w:r>
     </w:p>
     <w:p>
       <w:pPr>
+        <w:spacing w:after="0" w:line="240" w:lineRule="auto"/>
+        <w:rPr>
+          <w:lang w:val="en-GB"/>
+        </w:rPr>
+      </w:pPr>
+    </w:p>
+    <w:p>
+      <w:pPr>
         <w:pStyle w:val="Didascalia"/>
         <w:keepNext/>
       </w:pPr>
@@ -6985,14 +6718,27 @@
       <w:r>
         <w:t xml:space="preserve"> </w:t>
       </w:r>
-      <w:fldSimple w:instr=" SEQ Table \* ARABIC ">
-        <w:r>
-          <w:rPr>
-            <w:noProof/>
-          </w:rPr>
-          <w:t>5</w:t>
-        </w:r>
-      </w:fldSimple>
+      <w:r>
+        <w:fldChar w:fldCharType="begin"/>
+      </w:r>
+      <w:r>
+        <w:instrText xml:space="preserve"> SEQ Table \* ARABIC </w:instrText>
+      </w:r>
+      <w:r>
+        <w:fldChar w:fldCharType="separate"/>
+      </w:r>
+      <w:r>
+        <w:rPr>
+          <w:noProof/>
+        </w:rPr>
+        <w:t>5</w:t>
+      </w:r>
+      <w:r>
+        <w:rPr>
+          <w:noProof/>
+        </w:rPr>
+        <w:fldChar w:fldCharType="end"/>
+      </w:r>
       <w:r>
         <w:t xml:space="preserve">: List of </w:t>
       </w:r>
@@ -7176,6 +6922,7 @@
                 <w:lang w:val="en-GB" w:eastAsia="es-ES"/>
                 <w14:ligatures w14:val="none"/>
               </w:rPr>
+              <w:lastRenderedPageBreak/>
               <w:t>R3</w:t>
             </w:r>
           </w:p>
@@ -7367,7 +7114,6 @@
                 <w:lang w:val="en-GB" w:eastAsia="es-ES"/>
                 <w14:ligatures w14:val="none"/>
               </w:rPr>
-              <w:lastRenderedPageBreak/>
               <w:t>R6</w:t>
             </w:r>
           </w:p>
@@ -7473,6 +7219,75 @@
                 <w14:ligatures w14:val="none"/>
               </w:rPr>
               <w:t xml:space="preserve"> book a time slot on the app to visit the shop</w:t>
+            </w:r>
+          </w:p>
+        </w:tc>
+      </w:tr>
+      <w:tr>
+        <w:trPr>
+          <w:trHeight w:val="359"/>
+        </w:trPr>
+        <w:tc>
+          <w:tcPr>
+            <w:tcW w:w="593" w:type="dxa"/>
+          </w:tcPr>
+          <w:p>
+            <w:pPr>
+              <w:rPr>
+                <w:rFonts w:ascii="Constantia" w:hAnsi="Constantia"/>
+                <w:color w:val="595959" w:themeColor="text1" w:themeTint="A6"/>
+                <w:kern w:val="0"/>
+                <w:lang w:val="en-GB" w:eastAsia="es-ES"/>
+                <w14:ligatures w14:val="none"/>
+              </w:rPr>
+            </w:pPr>
+            <w:r>
+              <w:rPr>
+                <w:rFonts w:ascii="Constantia" w:hAnsi="Constantia"/>
+                <w:color w:val="595959" w:themeColor="text1" w:themeTint="A6"/>
+                <w:kern w:val="0"/>
+                <w:lang w:val="en-GB" w:eastAsia="es-ES"/>
+                <w14:ligatures w14:val="none"/>
+              </w:rPr>
+              <w:t>R7</w:t>
+            </w:r>
+          </w:p>
+        </w:tc>
+        <w:tc>
+          <w:tcPr>
+            <w:tcW w:w="9574" w:type="dxa"/>
+          </w:tcPr>
+          <w:p>
+            <w:pPr>
+              <w:rPr>
+                <w:rFonts w:ascii="Constantia" w:hAnsi="Constantia"/>
+                <w:color w:val="595959" w:themeColor="text1" w:themeTint="A6"/>
+                <w:kern w:val="0"/>
+                <w:lang w:val="en-GB" w:eastAsia="es-ES"/>
+                <w14:ligatures w14:val="none"/>
+              </w:rPr>
+            </w:pPr>
+            <w:proofErr w:type="spellStart"/>
+            <w:r>
+              <w:rPr>
+                <w:rFonts w:ascii="Constantia" w:hAnsi="Constantia"/>
+                <w:color w:val="595959" w:themeColor="text1" w:themeTint="A6"/>
+                <w:kern w:val="0"/>
+                <w:lang w:val="en-GB" w:eastAsia="es-ES"/>
+                <w14:ligatures w14:val="none"/>
+              </w:rPr>
+              <w:t>Iqueue</w:t>
+            </w:r>
+            <w:proofErr w:type="spellEnd"/>
+            <w:r>
+              <w:rPr>
+                <w:rFonts w:ascii="Constantia" w:hAnsi="Constantia"/>
+                <w:color w:val="595959" w:themeColor="text1" w:themeTint="A6"/>
+                <w:kern w:val="0"/>
+                <w:lang w:val="en-GB" w:eastAsia="es-ES"/>
+                <w14:ligatures w14:val="none"/>
+              </w:rPr>
+              <w:t xml:space="preserve"> must keep track of the customer position </w:t>
             </w:r>
           </w:p>
         </w:tc>
@@ -7545,29 +7360,7 @@
                 <w:lang w:val="en-GB" w:eastAsia="es-ES"/>
                 <w14:ligatures w14:val="none"/>
               </w:rPr>
-              <w:t xml:space="preserve"> </w:t>
-            </w:r>
-            <w:proofErr w:type="gramStart"/>
-            <w:r>
-              <w:rPr>
-                <w:rFonts w:ascii="Constantia" w:hAnsi="Constantia"/>
-                <w:color w:val="595959" w:themeColor="text1" w:themeTint="A6"/>
-                <w:kern w:val="0"/>
-                <w:lang w:val="en-GB" w:eastAsia="es-ES"/>
-                <w14:ligatures w14:val="none"/>
-              </w:rPr>
-              <w:t>badges</w:t>
-            </w:r>
-            <w:proofErr w:type="gramEnd"/>
-            <w:r>
-              <w:rPr>
-                <w:rFonts w:ascii="Constantia" w:hAnsi="Constantia"/>
-                <w:color w:val="595959" w:themeColor="text1" w:themeTint="A6"/>
-                <w:kern w:val="0"/>
-                <w:lang w:val="en-GB" w:eastAsia="es-ES"/>
-                <w14:ligatures w14:val="none"/>
-              </w:rPr>
-              <w:t xml:space="preserve"> or achievements on the app for frequent visits or purchases</w:t>
+              <w:t xml:space="preserve"> badges or achievements on the app for frequent visits or purchases</w:t>
             </w:r>
           </w:p>
         </w:tc>
@@ -10043,6 +9836,7 @@
                 <w:lang w:val="en-GB" w:eastAsia="es-ES"/>
                 <w14:ligatures w14:val="none"/>
               </w:rPr>
+              <w:lastRenderedPageBreak/>
               <w:t>R40</w:t>
             </w:r>
           </w:p>
@@ -10429,7 +10223,6 @@
                 <w:lang w:val="en-GB" w:eastAsia="es-ES"/>
                 <w14:ligatures w14:val="none"/>
               </w:rPr>
-              <w:lastRenderedPageBreak/>
               <w:t>R44</w:t>
             </w:r>
           </w:p>
@@ -10801,9 +10594,8 @@
                 <w:lang w:val="en-GB" w:eastAsia="es-ES"/>
                 <w14:ligatures w14:val="none"/>
               </w:rPr>
-              <w:t xml:space="preserve">The app notifies the user when a product/service returns </w:t>
-            </w:r>
-            <w:proofErr w:type="gramStart"/>
+              <w:t>The app notifies the user when a product/service returns availabl</w:t>
+            </w:r>
             <w:r>
               <w:rPr>
                 <w:rFonts w:ascii="Constantia" w:hAnsi="Constantia"/>
@@ -10813,7 +10605,7 @@
                 <w:lang w:val="en-GB" w:eastAsia="es-ES"/>
                 <w14:ligatures w14:val="none"/>
               </w:rPr>
-              <w:t>availabl</w:t>
+              <w:t>e</w:t>
             </w:r>
             <w:r>
               <w:rPr>
@@ -10824,30 +10616,7 @@
                 <w:lang w:val="en-GB" w:eastAsia="es-ES"/>
                 <w14:ligatures w14:val="none"/>
               </w:rPr>
-              <w:t>e</w:t>
-            </w:r>
-            <w:r>
-              <w:rPr>
-                <w:rFonts w:ascii="Constantia" w:hAnsi="Constantia"/>
-                <w:color w:val="595959" w:themeColor="text1" w:themeTint="A6"/>
-                <w:kern w:val="0"/>
-                <w:highlight w:val="yellow"/>
-                <w:lang w:val="en-GB" w:eastAsia="es-ES"/>
-                <w14:ligatures w14:val="none"/>
-              </w:rPr>
-              <w:t xml:space="preserve">  CI</w:t>
-            </w:r>
-            <w:proofErr w:type="gramEnd"/>
-            <w:r>
-              <w:rPr>
-                <w:rFonts w:ascii="Constantia" w:hAnsi="Constantia"/>
-                <w:color w:val="595959" w:themeColor="text1" w:themeTint="A6"/>
-                <w:kern w:val="0"/>
-                <w:highlight w:val="yellow"/>
-                <w:lang w:val="en-GB" w:eastAsia="es-ES"/>
-                <w14:ligatures w14:val="none"/>
-              </w:rPr>
-              <w:t xml:space="preserve"> SAREBBE IL CONCETTO DI PREFERRED SHOPS</w:t>
+              <w:t xml:space="preserve">  CI SAREBBE IL CONCETTO DI PREFERRED SHOPS</w:t>
             </w:r>
           </w:p>
         </w:tc>
@@ -10963,29 +10732,7 @@
                 <w:lang w:val="en-GB" w:eastAsia="es-ES"/>
                 <w14:ligatures w14:val="none"/>
               </w:rPr>
-              <w:t xml:space="preserve">The app </w:t>
-            </w:r>
-            <w:proofErr w:type="gramStart"/>
-            <w:r>
-              <w:rPr>
-                <w:rFonts w:ascii="Constantia" w:hAnsi="Constantia"/>
-                <w:color w:val="595959" w:themeColor="text1" w:themeTint="A6"/>
-                <w:kern w:val="0"/>
-                <w:lang w:val="en-GB" w:eastAsia="es-ES"/>
-                <w14:ligatures w14:val="none"/>
-              </w:rPr>
-              <w:t>show</w:t>
-            </w:r>
-            <w:proofErr w:type="gramEnd"/>
-            <w:r>
-              <w:rPr>
-                <w:rFonts w:ascii="Constantia" w:hAnsi="Constantia"/>
-                <w:color w:val="595959" w:themeColor="text1" w:themeTint="A6"/>
-                <w:kern w:val="0"/>
-                <w:lang w:val="en-GB" w:eastAsia="es-ES"/>
-                <w14:ligatures w14:val="none"/>
-              </w:rPr>
-              <w:t xml:space="preserve"> the user of the interested queue variation</w:t>
+              <w:t>The app show the user of the interested queue variation</w:t>
             </w:r>
           </w:p>
         </w:tc>
@@ -11058,22 +10805,591 @@
     <w:p>
       <w:pPr>
         <w:rPr>
-          <w:lang w:val="en-GB"/>
-        </w:rPr>
-      </w:pPr>
-      <w:r>
-        <w:rPr>
-          <w:lang w:val="en-GB"/>
+          <w:rFonts w:ascii="Constantia" w:hAnsi="Constantia"/>
+          <w:color w:val="595959" w:themeColor="text1" w:themeTint="A6"/>
+          <w:kern w:val="0"/>
+          <w:lang w:val="en-GB" w:eastAsia="es-ES"/>
+          <w14:ligatures w14:val="none"/>
+        </w:rPr>
+      </w:pPr>
+      <w:r>
+        <w:rPr>
+          <w:rFonts w:ascii="Constantia" w:hAnsi="Constantia"/>
+          <w:color w:val="595959" w:themeColor="text1" w:themeTint="A6"/>
+          <w:kern w:val="0"/>
+          <w:lang w:val="en-GB" w:eastAsia="es-ES"/>
+          <w14:ligatures w14:val="none"/>
         </w:rPr>
         <w:t>In this section we show some important use cases.</w:t>
       </w:r>
     </w:p>
     <w:p>
       <w:pPr>
+        <w:jc w:val="both"/>
+        <w:rPr>
+          <w:rFonts w:ascii="Constantia" w:hAnsi="Constantia"/>
+          <w:color w:val="595959" w:themeColor="text1" w:themeTint="A6"/>
+          <w:kern w:val="0"/>
+          <w:lang w:val="en-GB" w:eastAsia="es-ES"/>
+          <w14:ligatures w14:val="none"/>
+        </w:rPr>
+      </w:pPr>
+      <w:r>
+        <w:rPr>
+          <w:rFonts w:ascii="Constantia" w:hAnsi="Constantia"/>
+          <w:b/>
+          <w:bCs/>
+          <w:color w:val="595959" w:themeColor="text1" w:themeTint="A6"/>
+          <w:kern w:val="0"/>
+          <w:lang w:val="en-GB" w:eastAsia="es-ES"/>
+          <w14:ligatures w14:val="none"/>
+        </w:rPr>
+        <w:t>Difficulties in finding the pastries for the party</w:t>
+      </w:r>
+      <w:r>
+        <w:rPr>
+          <w:rFonts w:ascii="Constantia" w:hAnsi="Constantia"/>
+          <w:b/>
+          <w:bCs/>
+          <w:color w:val="595959" w:themeColor="text1" w:themeTint="A6"/>
+          <w:kern w:val="0"/>
+          <w:lang w:val="en-GB" w:eastAsia="es-ES"/>
+          <w14:ligatures w14:val="none"/>
+        </w:rPr>
+        <w:t>.</w:t>
+      </w:r>
+      <w:r>
         <w:rPr>
           <w:lang w:val="en-GB"/>
         </w:rPr>
-      </w:pPr>
+        <w:t xml:space="preserve"> </w:t>
+      </w:r>
+      <w:r>
+        <w:rPr>
+          <w:rFonts w:ascii="Constantia" w:hAnsi="Constantia"/>
+          <w:color w:val="595959" w:themeColor="text1" w:themeTint="A6"/>
+          <w:kern w:val="0"/>
+          <w:lang w:val="en-GB" w:eastAsia="es-ES"/>
+          <w14:ligatures w14:val="none"/>
+        </w:rPr>
+        <w:t xml:space="preserve">Joanna is a girl who will join a university party at </w:t>
+      </w:r>
+      <w:r>
+        <w:rPr>
+          <w:rFonts w:ascii="Constantia" w:hAnsi="Constantia"/>
+          <w:color w:val="595959" w:themeColor="text1" w:themeTint="A6"/>
+          <w:kern w:val="0"/>
+          <w:lang w:val="en-GB" w:eastAsia="es-ES"/>
+          <w14:ligatures w14:val="none"/>
+        </w:rPr>
+        <w:t>20:00</w:t>
+      </w:r>
+      <w:r>
+        <w:rPr>
+          <w:rFonts w:ascii="Constantia" w:hAnsi="Constantia"/>
+          <w:color w:val="595959" w:themeColor="text1" w:themeTint="A6"/>
+          <w:kern w:val="0"/>
+          <w:lang w:val="en-GB" w:eastAsia="es-ES"/>
+          <w14:ligatures w14:val="none"/>
+        </w:rPr>
+        <w:t xml:space="preserve">. Every guest of the party has to bring some food (e.g. drinks, pizzas, pretzels, …) and Joanna proposes herself for the pastries. Joanna is very strict on her schedule because an exam at her university has terminated at 18.30 later than expected. He has planned to visit her </w:t>
+      </w:r>
+      <w:r>
+        <w:rPr>
+          <w:rFonts w:ascii="Constantia" w:hAnsi="Constantia"/>
+          <w:color w:val="595959" w:themeColor="text1" w:themeTint="A6"/>
+          <w:kern w:val="0"/>
+          <w:lang w:val="en-GB" w:eastAsia="es-ES"/>
+          <w14:ligatures w14:val="none"/>
+        </w:rPr>
+        <w:t>favourite</w:t>
+      </w:r>
+      <w:r>
+        <w:rPr>
+          <w:rFonts w:ascii="Constantia" w:hAnsi="Constantia"/>
+          <w:color w:val="595959" w:themeColor="text1" w:themeTint="A6"/>
+          <w:kern w:val="0"/>
+          <w:lang w:val="en-GB" w:eastAsia="es-ES"/>
+          <w14:ligatures w14:val="none"/>
+        </w:rPr>
+        <w:t xml:space="preserve"> bakery Scaringi, but unexpectedly when she arrives, she sadly discovers that a long queue is outside the shop. As a consequence, she would arrive later at the party. To avoid this, Joanna downloads the app </w:t>
+      </w:r>
+      <w:proofErr w:type="spellStart"/>
+      <w:r>
+        <w:rPr>
+          <w:rFonts w:ascii="Constantia" w:hAnsi="Constantia"/>
+          <w:color w:val="595959" w:themeColor="text1" w:themeTint="A6"/>
+          <w:kern w:val="0"/>
+          <w:lang w:val="en-GB" w:eastAsia="es-ES"/>
+          <w14:ligatures w14:val="none"/>
+        </w:rPr>
+        <w:t>Iqueue</w:t>
+      </w:r>
+      <w:proofErr w:type="spellEnd"/>
+      <w:r>
+        <w:rPr>
+          <w:rFonts w:ascii="Constantia" w:hAnsi="Constantia"/>
+          <w:color w:val="595959" w:themeColor="text1" w:themeTint="A6"/>
+          <w:kern w:val="0"/>
+          <w:lang w:val="en-GB" w:eastAsia="es-ES"/>
+          <w14:ligatures w14:val="none"/>
+        </w:rPr>
+        <w:t xml:space="preserve"> and scans the available bakeries around her. She found out that another renovated bakery is open and that its queue is not very long and her preferred kind of pastries is at hand. Hence, Joanna decides to book a slot at this bakery compatible with her schedule. Thanks to this, Joanna arrives at the party on time and her pastries will be appreciated by all the guests. Joanna proposes </w:t>
+      </w:r>
+      <w:proofErr w:type="spellStart"/>
+      <w:r>
+        <w:rPr>
+          <w:rFonts w:ascii="Constantia" w:hAnsi="Constantia"/>
+          <w:color w:val="595959" w:themeColor="text1" w:themeTint="A6"/>
+          <w:kern w:val="0"/>
+          <w:lang w:val="en-GB" w:eastAsia="es-ES"/>
+          <w14:ligatures w14:val="none"/>
+        </w:rPr>
+        <w:t>Iqueue</w:t>
+      </w:r>
+      <w:proofErr w:type="spellEnd"/>
+      <w:r>
+        <w:rPr>
+          <w:rFonts w:ascii="Constantia" w:hAnsi="Constantia"/>
+          <w:color w:val="595959" w:themeColor="text1" w:themeTint="A6"/>
+          <w:kern w:val="0"/>
+          <w:lang w:val="en-GB" w:eastAsia="es-ES"/>
+          <w14:ligatures w14:val="none"/>
+        </w:rPr>
+        <w:t xml:space="preserve"> app to her friends because she saw the potential of it for busy people as her.</w:t>
+      </w:r>
+    </w:p>
+    <w:p>
+      <w:pPr>
+        <w:jc w:val="both"/>
+        <w:rPr>
+          <w:rFonts w:ascii="Constantia" w:hAnsi="Constantia"/>
+          <w:color w:val="595959" w:themeColor="text1" w:themeTint="A6"/>
+          <w:kern w:val="0"/>
+          <w:lang w:val="en-GB" w:eastAsia="es-ES"/>
+          <w14:ligatures w14:val="none"/>
+        </w:rPr>
+      </w:pPr>
+      <w:r>
+        <w:rPr>
+          <w:rFonts w:ascii="Constantia" w:hAnsi="Constantia"/>
+          <w:b/>
+          <w:bCs/>
+          <w:color w:val="595959" w:themeColor="text1" w:themeTint="A6"/>
+          <w:kern w:val="0"/>
+          <w:lang w:val="en-GB" w:eastAsia="es-ES"/>
+          <w14:ligatures w14:val="none"/>
+        </w:rPr>
+        <w:t>Difficulties in counting the visitors.</w:t>
+      </w:r>
+      <w:r>
+        <w:rPr>
+          <w:rFonts w:ascii="Constantia" w:hAnsi="Constantia"/>
+          <w:color w:val="595959" w:themeColor="text1" w:themeTint="A6"/>
+          <w:kern w:val="0"/>
+          <w:lang w:val="en-GB" w:eastAsia="es-ES"/>
+          <w14:ligatures w14:val="none"/>
+        </w:rPr>
+        <w:t xml:space="preserve"> Helena beholds a very renovated hairdresser saloon that after gaining success, started to receive many visits daily. The shop team and she find difficulties with the requests to the suppliers for what concerns primary products to perform their activity, such as lacquer or balms. She thinks that by knowing the exact number of shop clients, she could better schedule the supply requests. After discovering </w:t>
+      </w:r>
+      <w:proofErr w:type="spellStart"/>
+      <w:r>
+        <w:rPr>
+          <w:rFonts w:ascii="Constantia" w:hAnsi="Constantia"/>
+          <w:color w:val="595959" w:themeColor="text1" w:themeTint="A6"/>
+          <w:kern w:val="0"/>
+          <w:lang w:val="en-GB" w:eastAsia="es-ES"/>
+          <w14:ligatures w14:val="none"/>
+        </w:rPr>
+        <w:t>Iqueue</w:t>
+      </w:r>
+      <w:proofErr w:type="spellEnd"/>
+      <w:r>
+        <w:rPr>
+          <w:rFonts w:ascii="Constantia" w:hAnsi="Constantia"/>
+          <w:color w:val="595959" w:themeColor="text1" w:themeTint="A6"/>
+          <w:kern w:val="0"/>
+          <w:lang w:val="en-GB" w:eastAsia="es-ES"/>
+          <w14:ligatures w14:val="none"/>
+        </w:rPr>
+        <w:t>, Helena can now employ its functionality related to the visitor count. Based on this, she is now able to hardly ever miss a product to carry out her activity.</w:t>
+      </w:r>
+    </w:p>
+    <w:p>
+      <w:pPr>
+        <w:jc w:val="both"/>
+        <w:rPr>
+          <w:rFonts w:ascii="Constantia" w:hAnsi="Constantia"/>
+          <w:color w:val="595959" w:themeColor="text1" w:themeTint="A6"/>
+          <w:kern w:val="0"/>
+          <w:lang w:val="en-GB" w:eastAsia="es-ES"/>
+          <w14:ligatures w14:val="none"/>
+        </w:rPr>
+      </w:pPr>
+      <w:r>
+        <w:rPr>
+          <w:rFonts w:ascii="Constantia" w:hAnsi="Constantia"/>
+          <w:b/>
+          <w:bCs/>
+          <w:color w:val="595959" w:themeColor="text1" w:themeTint="A6"/>
+          <w:kern w:val="0"/>
+          <w:lang w:val="en-GB" w:eastAsia="es-ES"/>
+          <w14:ligatures w14:val="none"/>
+        </w:rPr>
+        <w:t>Poor number of clients.</w:t>
+      </w:r>
+      <w:r>
+        <w:rPr>
+          <w:rFonts w:ascii="Constantia" w:hAnsi="Constantia"/>
+          <w:color w:val="595959" w:themeColor="text1" w:themeTint="A6"/>
+          <w:kern w:val="0"/>
+          <w:lang w:val="en-GB" w:eastAsia="es-ES"/>
+          <w14:ligatures w14:val="none"/>
+        </w:rPr>
+        <w:t xml:space="preserve"> Mario owns a small bakery in a strategic position in the city but the shop has open since very few weeks so the </w:t>
+      </w:r>
+      <w:r>
+        <w:rPr>
+          <w:rFonts w:ascii="Constantia" w:hAnsi="Constantia"/>
+          <w:color w:val="595959" w:themeColor="text1" w:themeTint="A6"/>
+          <w:kern w:val="0"/>
+          <w:lang w:val="en-GB" w:eastAsia="es-ES"/>
+          <w14:ligatures w14:val="none"/>
+        </w:rPr>
+        <w:t xml:space="preserve">number of </w:t>
+      </w:r>
+      <w:r>
+        <w:rPr>
+          <w:rFonts w:ascii="Constantia" w:hAnsi="Constantia"/>
+          <w:color w:val="595959" w:themeColor="text1" w:themeTint="A6"/>
+          <w:kern w:val="0"/>
+          <w:lang w:val="en-GB" w:eastAsia="es-ES"/>
+          <w14:ligatures w14:val="none"/>
+        </w:rPr>
+        <w:t xml:space="preserve">customers </w:t>
+      </w:r>
+      <w:r>
+        <w:rPr>
+          <w:rFonts w:ascii="Constantia" w:hAnsi="Constantia"/>
+          <w:color w:val="595959" w:themeColor="text1" w:themeTint="A6"/>
+          <w:kern w:val="0"/>
+          <w:lang w:val="en-GB" w:eastAsia="es-ES"/>
+          <w14:ligatures w14:val="none"/>
+        </w:rPr>
+        <w:t>is</w:t>
+      </w:r>
+      <w:r>
+        <w:rPr>
+          <w:rFonts w:ascii="Constantia" w:hAnsi="Constantia"/>
+          <w:color w:val="595959" w:themeColor="text1" w:themeTint="A6"/>
+          <w:kern w:val="0"/>
+          <w:lang w:val="en-GB" w:eastAsia="es-ES"/>
+          <w14:ligatures w14:val="none"/>
+        </w:rPr>
+        <w:t xml:space="preserve"> still low. He would like to have something to advertise his activity and his product</w:t>
+      </w:r>
+      <w:r>
+        <w:rPr>
+          <w:rFonts w:ascii="Constantia" w:hAnsi="Constantia"/>
+          <w:color w:val="595959" w:themeColor="text1" w:themeTint="A6"/>
+          <w:kern w:val="0"/>
+          <w:lang w:val="en-GB" w:eastAsia="es-ES"/>
+          <w14:ligatures w14:val="none"/>
+        </w:rPr>
+        <w:t>s without spending too much</w:t>
+      </w:r>
+      <w:r>
+        <w:rPr>
+          <w:rFonts w:ascii="Constantia" w:hAnsi="Constantia"/>
+          <w:color w:val="595959" w:themeColor="text1" w:themeTint="A6"/>
+          <w:kern w:val="0"/>
+          <w:lang w:val="en-GB" w:eastAsia="es-ES"/>
+          <w14:ligatures w14:val="none"/>
+        </w:rPr>
+        <w:t xml:space="preserve">. For this reason, he downloads the </w:t>
+      </w:r>
+      <w:proofErr w:type="spellStart"/>
+      <w:r>
+        <w:rPr>
+          <w:rFonts w:ascii="Constantia" w:hAnsi="Constantia"/>
+          <w:color w:val="595959" w:themeColor="text1" w:themeTint="A6"/>
+          <w:kern w:val="0"/>
+          <w:lang w:val="en-GB" w:eastAsia="es-ES"/>
+          <w14:ligatures w14:val="none"/>
+        </w:rPr>
+        <w:t>Iqueue</w:t>
+      </w:r>
+      <w:proofErr w:type="spellEnd"/>
+      <w:r>
+        <w:rPr>
+          <w:rFonts w:ascii="Constantia" w:hAnsi="Constantia"/>
+          <w:color w:val="595959" w:themeColor="text1" w:themeTint="A6"/>
+          <w:kern w:val="0"/>
+          <w:lang w:val="en-GB" w:eastAsia="es-ES"/>
+          <w14:ligatures w14:val="none"/>
+        </w:rPr>
+        <w:t xml:space="preserve"> application on his mobile phone via Play Store or App Store. He registers his bakery from a specific menu for the shops</w:t>
+      </w:r>
+      <w:r>
+        <w:rPr>
+          <w:rFonts w:ascii="Constantia" w:hAnsi="Constantia"/>
+          <w:color w:val="595959" w:themeColor="text1" w:themeTint="A6"/>
+          <w:kern w:val="0"/>
+          <w:lang w:val="en-GB" w:eastAsia="es-ES"/>
+          <w14:ligatures w14:val="none"/>
+        </w:rPr>
+        <w:t xml:space="preserve">, accepting to give the position of the shop to </w:t>
+      </w:r>
+      <w:proofErr w:type="spellStart"/>
+      <w:r>
+        <w:rPr>
+          <w:rFonts w:ascii="Constantia" w:hAnsi="Constantia"/>
+          <w:color w:val="595959" w:themeColor="text1" w:themeTint="A6"/>
+          <w:kern w:val="0"/>
+          <w:lang w:val="en-GB" w:eastAsia="es-ES"/>
+          <w14:ligatures w14:val="none"/>
+        </w:rPr>
+        <w:t>Iqueue</w:t>
+      </w:r>
+      <w:proofErr w:type="spellEnd"/>
+      <w:r>
+        <w:rPr>
+          <w:rFonts w:ascii="Constantia" w:hAnsi="Constantia"/>
+          <w:color w:val="595959" w:themeColor="text1" w:themeTint="A6"/>
+          <w:kern w:val="0"/>
+          <w:lang w:val="en-GB" w:eastAsia="es-ES"/>
+          <w14:ligatures w14:val="none"/>
+        </w:rPr>
+        <w:t xml:space="preserve">. On another menu he advertises his shop with its </w:t>
+      </w:r>
+      <w:r>
+        <w:rPr>
+          <w:rFonts w:ascii="Constantia" w:hAnsi="Constantia"/>
+          <w:color w:val="595959" w:themeColor="text1" w:themeTint="A6"/>
+          <w:kern w:val="0"/>
+          <w:highlight w:val="yellow"/>
+          <w:lang w:val="en-GB" w:eastAsia="es-ES"/>
+          <w14:ligatures w14:val="none"/>
+        </w:rPr>
+        <w:t>logo and some pictures</w:t>
+      </w:r>
+      <w:r>
+        <w:rPr>
+          <w:rFonts w:ascii="Constantia" w:hAnsi="Constantia"/>
+          <w:color w:val="595959" w:themeColor="text1" w:themeTint="A6"/>
+          <w:kern w:val="0"/>
+          <w:lang w:val="en-GB" w:eastAsia="es-ES"/>
+          <w14:ligatures w14:val="none"/>
+        </w:rPr>
+        <w:t xml:space="preserve">. Then he </w:t>
+      </w:r>
+      <w:r>
+        <w:rPr>
+          <w:rFonts w:ascii="Constantia" w:hAnsi="Constantia"/>
+          <w:color w:val="595959" w:themeColor="text1" w:themeTint="A6"/>
+          <w:kern w:val="0"/>
+          <w:lang w:val="en-GB" w:eastAsia="es-ES"/>
+          <w14:ligatures w14:val="none"/>
+        </w:rPr>
+        <w:t xml:space="preserve">opens another tab and writes the </w:t>
+      </w:r>
+      <w:r>
+        <w:rPr>
+          <w:rFonts w:ascii="Constantia" w:hAnsi="Constantia"/>
+          <w:color w:val="595959" w:themeColor="text1" w:themeTint="A6"/>
+          <w:kern w:val="0"/>
+          <w:lang w:val="en-GB" w:eastAsia="es-ES"/>
+          <w14:ligatures w14:val="none"/>
+        </w:rPr>
+        <w:lastRenderedPageBreak/>
+        <w:t xml:space="preserve">special offers for the clients who will come to his bakery with the </w:t>
+      </w:r>
+      <w:proofErr w:type="spellStart"/>
+      <w:r>
+        <w:rPr>
+          <w:rFonts w:ascii="Constantia" w:hAnsi="Constantia"/>
+          <w:color w:val="595959" w:themeColor="text1" w:themeTint="A6"/>
+          <w:kern w:val="0"/>
+          <w:lang w:val="en-GB" w:eastAsia="es-ES"/>
+          <w14:ligatures w14:val="none"/>
+        </w:rPr>
+        <w:t>Iqueue</w:t>
+      </w:r>
+      <w:proofErr w:type="spellEnd"/>
+      <w:r>
+        <w:rPr>
+          <w:rFonts w:ascii="Constantia" w:hAnsi="Constantia"/>
+          <w:color w:val="595959" w:themeColor="text1" w:themeTint="A6"/>
+          <w:kern w:val="0"/>
+          <w:lang w:val="en-GB" w:eastAsia="es-ES"/>
+          <w14:ligatures w14:val="none"/>
+        </w:rPr>
+        <w:t xml:space="preserve"> app. He hopes to increase the number of customers rapidly.</w:t>
+      </w:r>
+      <w:r>
+        <w:rPr>
+          <w:rFonts w:ascii="Constantia" w:hAnsi="Constantia"/>
+          <w:color w:val="595959" w:themeColor="text1" w:themeTint="A6"/>
+          <w:kern w:val="0"/>
+          <w:lang w:val="en-GB" w:eastAsia="es-ES"/>
+          <w14:ligatures w14:val="none"/>
+        </w:rPr>
+        <w:t xml:space="preserve"> The </w:t>
+      </w:r>
+      <w:proofErr w:type="spellStart"/>
+      <w:r>
+        <w:rPr>
+          <w:rFonts w:ascii="Constantia" w:hAnsi="Constantia"/>
+          <w:color w:val="595959" w:themeColor="text1" w:themeTint="A6"/>
+          <w:kern w:val="0"/>
+          <w:lang w:val="en-GB" w:eastAsia="es-ES"/>
+          <w14:ligatures w14:val="none"/>
+        </w:rPr>
+        <w:t>Iqueue</w:t>
+      </w:r>
+      <w:proofErr w:type="spellEnd"/>
+      <w:r>
+        <w:rPr>
+          <w:rFonts w:ascii="Constantia" w:hAnsi="Constantia"/>
+          <w:color w:val="595959" w:themeColor="text1" w:themeTint="A6"/>
+          <w:kern w:val="0"/>
+          <w:lang w:val="en-GB" w:eastAsia="es-ES"/>
+          <w14:ligatures w14:val="none"/>
+        </w:rPr>
+        <w:t xml:space="preserve"> app is now able to show the position of the bakery on the map, including the logo and the special offers.</w:t>
+      </w:r>
+    </w:p>
+    <w:p>
+      <w:pPr>
+        <w:jc w:val="both"/>
+        <w:rPr>
+          <w:rFonts w:ascii="Constantia" w:hAnsi="Constantia"/>
+          <w:color w:val="595959" w:themeColor="text1" w:themeTint="A6"/>
+          <w:kern w:val="0"/>
+          <w:lang w:val="en-GB" w:eastAsia="es-ES"/>
+          <w14:ligatures w14:val="none"/>
+        </w:rPr>
+      </w:pPr>
+      <w:r>
+        <w:rPr>
+          <w:rFonts w:ascii="Constantia" w:hAnsi="Constantia"/>
+          <w:b/>
+          <w:bCs/>
+          <w:color w:val="595959" w:themeColor="text1" w:themeTint="A6"/>
+          <w:kern w:val="0"/>
+          <w:lang w:val="en-GB" w:eastAsia="es-ES"/>
+          <w14:ligatures w14:val="none"/>
+        </w:rPr>
+        <w:t>New in town.</w:t>
+      </w:r>
+      <w:r>
+        <w:rPr>
+          <w:rFonts w:ascii="Constantia" w:hAnsi="Constantia"/>
+          <w:color w:val="595959" w:themeColor="text1" w:themeTint="A6"/>
+          <w:kern w:val="0"/>
+          <w:lang w:val="en-GB" w:eastAsia="es-ES"/>
+          <w14:ligatures w14:val="none"/>
+        </w:rPr>
+        <w:t xml:space="preserve"> Laura has recently moved from her original city to a new town in a different country. She would like to see what the shops near his new house are and especially wants to see whether they are crowded or not in order to save time. She is interested in small/medium shops like bakeries </w:t>
+      </w:r>
+      <w:r>
+        <w:rPr>
+          <w:rFonts w:ascii="Constantia" w:hAnsi="Constantia"/>
+          <w:color w:val="595959" w:themeColor="text1" w:themeTint="A6"/>
+          <w:kern w:val="0"/>
+          <w:lang w:val="en-GB" w:eastAsia="es-ES"/>
+          <w14:ligatures w14:val="none"/>
+        </w:rPr>
+        <w:t xml:space="preserve">or perfumeries and she would like also to know some of the promotions offered by them. Thus, she downloads </w:t>
+      </w:r>
+      <w:proofErr w:type="spellStart"/>
+      <w:r>
+        <w:rPr>
+          <w:rFonts w:ascii="Constantia" w:hAnsi="Constantia"/>
+          <w:color w:val="595959" w:themeColor="text1" w:themeTint="A6"/>
+          <w:kern w:val="0"/>
+          <w:lang w:val="en-GB" w:eastAsia="es-ES"/>
+          <w14:ligatures w14:val="none"/>
+        </w:rPr>
+        <w:t>Iqueue</w:t>
+      </w:r>
+      <w:proofErr w:type="spellEnd"/>
+      <w:r>
+        <w:rPr>
+          <w:rFonts w:ascii="Constantia" w:hAnsi="Constantia"/>
+          <w:color w:val="595959" w:themeColor="text1" w:themeTint="A6"/>
+          <w:kern w:val="0"/>
+          <w:lang w:val="en-GB" w:eastAsia="es-ES"/>
+          <w14:ligatures w14:val="none"/>
+        </w:rPr>
+        <w:t xml:space="preserve"> from the App store or Play Store on her phone. She registers on the app, and she accept the fact that the app uses its position. </w:t>
+      </w:r>
+      <w:proofErr w:type="spellStart"/>
+      <w:r>
+        <w:rPr>
+          <w:rFonts w:ascii="Constantia" w:hAnsi="Constantia"/>
+          <w:color w:val="595959" w:themeColor="text1" w:themeTint="A6"/>
+          <w:kern w:val="0"/>
+          <w:lang w:val="en-GB" w:eastAsia="es-ES"/>
+          <w14:ligatures w14:val="none"/>
+        </w:rPr>
+        <w:t>Iqueue</w:t>
+      </w:r>
+      <w:proofErr w:type="spellEnd"/>
+      <w:r>
+        <w:rPr>
+          <w:rFonts w:ascii="Constantia" w:hAnsi="Constantia"/>
+          <w:color w:val="595959" w:themeColor="text1" w:themeTint="A6"/>
+          <w:kern w:val="0"/>
+          <w:lang w:val="en-GB" w:eastAsia="es-ES"/>
+          <w14:ligatures w14:val="none"/>
+        </w:rPr>
+        <w:t xml:space="preserve"> is able now to track the position of Laura. From a menu she selects the category of activity she is interested in (e.g. bakery). After that passage </w:t>
+      </w:r>
+      <w:proofErr w:type="spellStart"/>
+      <w:r>
+        <w:rPr>
+          <w:rFonts w:ascii="Constantia" w:hAnsi="Constantia"/>
+          <w:color w:val="595959" w:themeColor="text1" w:themeTint="A6"/>
+          <w:kern w:val="0"/>
+          <w:lang w:val="en-GB" w:eastAsia="es-ES"/>
+          <w14:ligatures w14:val="none"/>
+        </w:rPr>
+        <w:t>Iqueue</w:t>
+      </w:r>
+      <w:proofErr w:type="spellEnd"/>
+      <w:r>
+        <w:rPr>
+          <w:rFonts w:ascii="Constantia" w:hAnsi="Constantia"/>
+          <w:color w:val="595959" w:themeColor="text1" w:themeTint="A6"/>
+          <w:kern w:val="0"/>
+          <w:lang w:val="en-GB" w:eastAsia="es-ES"/>
+          <w14:ligatures w14:val="none"/>
+        </w:rPr>
+        <w:t xml:space="preserve"> shows her the map with the closest bakeries and with the number of people in queue in that moment. Laura is particularly interested in one specific bakery and thus she clicks on the corresponding icon. </w:t>
+      </w:r>
+      <w:proofErr w:type="spellStart"/>
+      <w:r>
+        <w:rPr>
+          <w:rFonts w:ascii="Constantia" w:hAnsi="Constantia"/>
+          <w:color w:val="595959" w:themeColor="text1" w:themeTint="A6"/>
+          <w:kern w:val="0"/>
+          <w:lang w:val="en-GB" w:eastAsia="es-ES"/>
+          <w14:ligatures w14:val="none"/>
+        </w:rPr>
+        <w:t>Iqueue</w:t>
+      </w:r>
+      <w:proofErr w:type="spellEnd"/>
+      <w:r>
+        <w:rPr>
+          <w:rFonts w:ascii="Constantia" w:hAnsi="Constantia"/>
+          <w:color w:val="595959" w:themeColor="text1" w:themeTint="A6"/>
+          <w:kern w:val="0"/>
+          <w:lang w:val="en-GB" w:eastAsia="es-ES"/>
+          <w14:ligatures w14:val="none"/>
+        </w:rPr>
+        <w:t xml:space="preserve"> opens a menu with the special offers of the shop and again the number of people in queue. </w:t>
+      </w:r>
     </w:p>
     <w:p>
       <w:pPr>
@@ -11267,6 +11583,13 @@
     </w:p>
     <w:p>
       <w:pPr>
+        <w:rPr>
+          <w:lang w:val="en-GB" w:eastAsia="es-ES"/>
+        </w:rPr>
+      </w:pPr>
+    </w:p>
+    <w:p>
+      <w:pPr>
         <w:pStyle w:val="Titolo2"/>
         <w:numPr>
           <w:ilvl w:val="1"/>
@@ -11329,29 +11652,7 @@
           <w:lang w:val="en-GB" w:eastAsia="es-ES"/>
           <w14:ligatures w14:val="none"/>
         </w:rPr>
-        <w:t xml:space="preserve"> is a software system that </w:t>
-      </w:r>
-      <w:proofErr w:type="gramStart"/>
-      <w:r>
-        <w:rPr>
-          <w:rFonts w:ascii="Constantia" w:hAnsi="Constantia"/>
-          <w:color w:val="595959" w:themeColor="text1" w:themeTint="A6"/>
-          <w:kern w:val="0"/>
-          <w:lang w:val="en-GB" w:eastAsia="es-ES"/>
-          <w14:ligatures w14:val="none"/>
-        </w:rPr>
-        <w:t>has to</w:t>
-      </w:r>
-      <w:proofErr w:type="gramEnd"/>
-      <w:r>
-        <w:rPr>
-          <w:rFonts w:ascii="Constantia" w:hAnsi="Constantia"/>
-          <w:color w:val="595959" w:themeColor="text1" w:themeTint="A6"/>
-          <w:kern w:val="0"/>
-          <w:lang w:val="en-GB" w:eastAsia="es-ES"/>
-          <w14:ligatures w14:val="none"/>
-        </w:rPr>
-        <w:t xml:space="preserve"> work in a World where the following phenomena occur:</w:t>
+        <w:t xml:space="preserve"> is a software system that has to work in a World where the following phenomena occur:</w:t>
       </w:r>
     </w:p>
     <w:p>
@@ -14355,6 +14656,7 @@
           <w:lang w:val="en-GB" w:eastAsia="es-ES"/>
           <w14:ligatures w14:val="none"/>
         </w:rPr>
+        <w:lastRenderedPageBreak/>
         <w:t>Assumptions,</w:t>
       </w:r>
       <w:r>
@@ -14369,7 +14671,6 @@
         </w:rPr>
         <w:t xml:space="preserve"> </w:t>
       </w:r>
-      <w:proofErr w:type="gramStart"/>
       <w:r>
         <w:rPr>
           <w:rFonts w:ascii="Cambria Math" w:eastAsiaTheme="minorHAnsi" w:hAnsi="Cambria Math" w:cstheme="minorBidi"/>
@@ -14380,20 +14681,7 @@
           <w:lang w:val="en-GB" w:eastAsia="es-ES"/>
           <w14:ligatures w14:val="none"/>
         </w:rPr>
-        <w:t>dependencies</w:t>
-      </w:r>
-      <w:proofErr w:type="gramEnd"/>
-      <w:r>
-        <w:rPr>
-          <w:rFonts w:ascii="Cambria Math" w:eastAsiaTheme="minorHAnsi" w:hAnsi="Cambria Math" w:cstheme="minorBidi"/>
-          <w:color w:val="4472C4" w:themeColor="accent1"/>
-          <w:kern w:val="0"/>
-          <w:sz w:val="28"/>
-          <w:szCs w:val="28"/>
-          <w:lang w:val="en-GB" w:eastAsia="es-ES"/>
-          <w14:ligatures w14:val="none"/>
-        </w:rPr>
-        <w:t xml:space="preserve"> and constraints</w:t>
+        <w:t>dependencies and constraints</w:t>
       </w:r>
     </w:p>
     <w:p>

</xml_diff>

<commit_message>
RASD completo. capitolo 2.1 da aggiungere gli state charts. Nei requirements ho messo in rosso quelli che secondo me sono fuori tema rispetto alla nostra app. fatemi sapere
</commit_message>
<xml_diff>
--- a/Documents/2. RASD/RASD1.1.docx
+++ b/Documents/2. RASD/RASD1.1.docx
@@ -4909,13 +4909,6 @@
     </w:p>
     <w:p>
       <w:pPr>
-        <w:rPr>
-          <w:lang w:val="en-GB" w:eastAsia="es-ES"/>
-        </w:rPr>
-      </w:pPr>
-    </w:p>
-    <w:p>
-      <w:pPr>
         <w:pStyle w:val="Titolo2"/>
         <w:numPr>
           <w:ilvl w:val="1"/>
@@ -4934,6 +4927,96 @@
           <w14:ligatures w14:val="none"/>
         </w:rPr>
       </w:pPr>
+      <w:r>
+        <w:rPr>
+          <w:rFonts w:ascii="Cambria Math" w:eastAsiaTheme="minorHAnsi" w:hAnsi="Cambria Math" w:cstheme="minorBidi"/>
+          <w:color w:val="4472C4" w:themeColor="accent1"/>
+          <w:kern w:val="0"/>
+          <w:sz w:val="28"/>
+          <w:szCs w:val="28"/>
+          <w:lang w:val="en-GB" w:eastAsia="es-ES"/>
+          <w14:ligatures w14:val="none"/>
+        </w:rPr>
+        <w:t xml:space="preserve">Product </w:t>
+      </w:r>
+      <w:r>
+        <w:rPr>
+          <w:rFonts w:ascii="Cambria Math" w:eastAsiaTheme="minorHAnsi" w:hAnsi="Cambria Math" w:cstheme="minorBidi"/>
+          <w:color w:val="4472C4" w:themeColor="accent1"/>
+          <w:kern w:val="0"/>
+          <w:sz w:val="28"/>
+          <w:szCs w:val="28"/>
+          <w:lang w:val="en-GB" w:eastAsia="es-ES"/>
+          <w14:ligatures w14:val="none"/>
+        </w:rPr>
+        <w:t>perspective</w:t>
+      </w:r>
+    </w:p>
+    <w:p>
+      <w:pPr>
+        <w:rPr>
+          <w:lang w:eastAsia="es-ES"/>
+        </w:rPr>
+      </w:pPr>
+      <w:r>
+        <w:rPr>
+          <w:highlight w:val="yellow"/>
+          <w:lang w:eastAsia="es-ES"/>
+        </w:rPr>
+        <w:t xml:space="preserve">Per </w:t>
+      </w:r>
+      <w:proofErr w:type="spellStart"/>
+      <w:r>
+        <w:rPr>
+          <w:highlight w:val="yellow"/>
+          <w:lang w:eastAsia="es-ES"/>
+        </w:rPr>
+        <w:t>andrea</w:t>
+      </w:r>
+      <w:proofErr w:type="spellEnd"/>
+      <w:r>
+        <w:rPr>
+          <w:highlight w:val="yellow"/>
+          <w:lang w:eastAsia="es-ES"/>
+        </w:rPr>
+        <w:t xml:space="preserve">: qui inserire gli state </w:t>
+      </w:r>
+      <w:proofErr w:type="spellStart"/>
+      <w:r>
+        <w:rPr>
+          <w:highlight w:val="yellow"/>
+          <w:lang w:eastAsia="es-ES"/>
+        </w:rPr>
+        <w:t>diagrams</w:t>
+      </w:r>
+      <w:proofErr w:type="spellEnd"/>
+      <w:r>
+        <w:rPr>
+          <w:lang w:eastAsia="es-ES"/>
+        </w:rPr>
+        <w:t xml:space="preserve"> </w:t>
+      </w:r>
+    </w:p>
+    <w:p>
+      <w:pPr>
+        <w:pStyle w:val="Titolo2"/>
+        <w:numPr>
+          <w:ilvl w:val="1"/>
+          <w:numId w:val="4"/>
+        </w:numPr>
+        <w:spacing w:line="276" w:lineRule="auto"/>
+        <w:ind w:right="3287"/>
+        <w:jc w:val="both"/>
+        <w:rPr>
+          <w:rFonts w:ascii="Cambria Math" w:eastAsiaTheme="minorHAnsi" w:hAnsi="Cambria Math" w:cstheme="minorBidi"/>
+          <w:color w:val="4472C4" w:themeColor="accent1"/>
+          <w:kern w:val="0"/>
+          <w:sz w:val="28"/>
+          <w:szCs w:val="28"/>
+          <w:lang w:val="en-GB" w:eastAsia="es-ES"/>
+          <w14:ligatures w14:val="none"/>
+        </w:rPr>
+      </w:pPr>
       <w:bookmarkStart w:id="10" w:name="_Toc131775668"/>
       <w:r>
         <w:rPr>
@@ -5211,7 +5294,6 @@
           <w:lang w:val="en-GB" w:eastAsia="es-ES"/>
           <w14:ligatures w14:val="none"/>
         </w:rPr>
-        <w:lastRenderedPageBreak/>
         <w:t>The shop owners will insert into the system standard kind of information about the shop they own, but also other kinds of information like, for example, the types of sold products and eventually new products ready to be launched in the market.</w:t>
       </w:r>
     </w:p>
@@ -6320,54 +6402,19 @@
           <w:lang w:val="en-GB" w:eastAsia="es-ES"/>
           <w14:ligatures w14:val="none"/>
         </w:rPr>
-        <w:t xml:space="preserve"> to provide special offers to the customers to advertise their activity and to create a lock-in effect in the clients. </w:t>
-      </w:r>
-      <w:r>
-        <w:rPr>
-          <w:rFonts w:ascii="Constantia" w:hAnsi="Constantia"/>
-          <w:color w:val="595959" w:themeColor="text1" w:themeTint="A6"/>
-          <w:kern w:val="0"/>
-          <w:lang w:val="en-GB" w:eastAsia="es-ES"/>
-          <w14:ligatures w14:val="none"/>
-        </w:rPr>
-        <w:t xml:space="preserve"> </w:t>
-      </w:r>
-    </w:p>
-    <w:p>
-      <w:pPr>
-        <w:pStyle w:val="Paragrafoelenco"/>
-        <w:rPr>
-          <w:rFonts w:ascii="Constantia" w:hAnsi="Constantia"/>
-          <w:color w:val="595959" w:themeColor="text1" w:themeTint="A6"/>
-          <w:kern w:val="0"/>
-          <w:lang w:val="en-GB" w:eastAsia="es-ES"/>
-          <w14:ligatures w14:val="none"/>
-        </w:rPr>
-      </w:pPr>
-    </w:p>
-    <w:p>
-      <w:pPr>
-        <w:pStyle w:val="Paragrafoelenco"/>
-        <w:rPr>
-          <w:rFonts w:ascii="Constantia" w:hAnsi="Constantia"/>
-          <w:color w:val="595959" w:themeColor="text1" w:themeTint="A6"/>
-          <w:kern w:val="0"/>
-          <w:lang w:val="en-GB" w:eastAsia="es-ES"/>
-          <w14:ligatures w14:val="none"/>
-        </w:rPr>
-      </w:pPr>
-    </w:p>
-    <w:p>
-      <w:pPr>
-        <w:pStyle w:val="Paragrafoelenco"/>
-        <w:rPr>
-          <w:rFonts w:ascii="Constantia" w:hAnsi="Constantia"/>
-          <w:color w:val="595959" w:themeColor="text1" w:themeTint="A6"/>
-          <w:kern w:val="0"/>
-          <w:lang w:val="en-GB" w:eastAsia="es-ES"/>
-          <w14:ligatures w14:val="none"/>
-        </w:rPr>
-      </w:pPr>
+        <w:t xml:space="preserve"> to provide </w:t>
+      </w:r>
+      <w:r>
+        <w:rPr>
+          <w:rFonts w:ascii="Constantia" w:hAnsi="Constantia"/>
+          <w:color w:val="595959" w:themeColor="text1" w:themeTint="A6"/>
+          <w:kern w:val="0"/>
+          <w:lang w:val="en-GB" w:eastAsia="es-ES"/>
+          <w14:ligatures w14:val="none"/>
+        </w:rPr>
+        <w:lastRenderedPageBreak/>
+        <w:t xml:space="preserve">special offers to the customers to advertise their activity and to create a lock-in effect in the clients. </w:t>
+      </w:r>
     </w:p>
     <w:p>
       <w:pPr>
@@ -6425,6 +6472,7 @@
     </w:p>
     <w:p>
       <w:pPr>
+        <w:jc w:val="both"/>
         <w:rPr>
           <w:rFonts w:ascii="Constantia" w:hAnsi="Constantia"/>
           <w:color w:val="595959" w:themeColor="text1" w:themeTint="A6"/>
@@ -6699,36 +6747,27 @@
         </w:numPr>
         <w:rPr>
           <w:rFonts w:ascii="Constantia" w:hAnsi="Constantia"/>
-          <w:color w:val="595959" w:themeColor="text1" w:themeTint="A6"/>
-          <w:kern w:val="0"/>
-          <w:lang w:val="en-GB" w:eastAsia="es-ES"/>
-          <w14:ligatures w14:val="none"/>
-        </w:rPr>
-      </w:pPr>
-      <w:r>
-        <w:rPr>
-          <w:rFonts w:ascii="Constantia" w:hAnsi="Constantia"/>
           <w:color w:val="4472C4" w:themeColor="accent1"/>
           <w:kern w:val="0"/>
           <w:lang w:val="en-GB" w:eastAsia="es-ES"/>
           <w14:ligatures w14:val="none"/>
         </w:rPr>
-        <w:t>Stakeholders</w:t>
-      </w:r>
-      <w:r>
-        <w:rPr>
-          <w:rFonts w:ascii="Constantia" w:hAnsi="Constantia"/>
-          <w:color w:val="595959" w:themeColor="text1" w:themeTint="A6"/>
-          <w:kern w:val="0"/>
-          <w:lang w:val="en-GB" w:eastAsia="es-ES"/>
-          <w14:ligatures w14:val="none"/>
-        </w:rPr>
-        <w:t xml:space="preserve"> </w:t>
+      </w:pPr>
+      <w:r>
+        <w:rPr>
+          <w:rFonts w:ascii="Constantia" w:hAnsi="Constantia"/>
+          <w:color w:val="4472C4" w:themeColor="accent1"/>
+          <w:kern w:val="0"/>
+          <w:lang w:val="en-GB" w:eastAsia="es-ES"/>
+          <w14:ligatures w14:val="none"/>
+        </w:rPr>
+        <w:t xml:space="preserve">Stakeholders </w:t>
       </w:r>
     </w:p>
     <w:p>
       <w:pPr>
         <w:pStyle w:val="Paragrafoelenco"/>
+        <w:jc w:val="both"/>
         <w:rPr>
           <w:rFonts w:ascii="Constantia" w:hAnsi="Constantia"/>
           <w:color w:val="595959" w:themeColor="text1" w:themeTint="A6"/>
@@ -6778,6 +6817,38 @@
           <w14:ligatures w14:val="none"/>
         </w:rPr>
         <w:t xml:space="preserve">). </w:t>
+      </w:r>
+      <w:r>
+        <w:rPr>
+          <w:rFonts w:ascii="Constantia" w:hAnsi="Constantia"/>
+          <w:color w:val="595959" w:themeColor="text1" w:themeTint="A6"/>
+          <w:kern w:val="0"/>
+          <w:lang w:val="en-GB" w:eastAsia="es-ES"/>
+          <w14:ligatures w14:val="none"/>
+        </w:rPr>
+        <w:t xml:space="preserve">Another important stakeholder for our application is the GPS system provider, either Google Maps or Maps, which will allow </w:t>
+      </w:r>
+      <w:proofErr w:type="spellStart"/>
+      <w:r>
+        <w:rPr>
+          <w:rFonts w:ascii="Constantia" w:hAnsi="Constantia"/>
+          <w:color w:val="595959" w:themeColor="text1" w:themeTint="A6"/>
+          <w:kern w:val="0"/>
+          <w:lang w:val="en-GB" w:eastAsia="es-ES"/>
+          <w14:ligatures w14:val="none"/>
+        </w:rPr>
+        <w:t>Iqueue</w:t>
+      </w:r>
+      <w:proofErr w:type="spellEnd"/>
+      <w:r>
+        <w:rPr>
+          <w:rFonts w:ascii="Constantia" w:hAnsi="Constantia"/>
+          <w:color w:val="595959" w:themeColor="text1" w:themeTint="A6"/>
+          <w:kern w:val="0"/>
+          <w:lang w:val="en-GB" w:eastAsia="es-ES"/>
+          <w14:ligatures w14:val="none"/>
+        </w:rPr>
+        <w:t xml:space="preserve"> to show the location of the shops. </w:t>
       </w:r>
     </w:p>
     <w:p>
@@ -6787,24 +6858,858 @@
           <w:ilvl w:val="0"/>
           <w:numId w:val="41"/>
         </w:numPr>
-        <w:rPr>
-          <w:rFonts w:ascii="Constantia" w:hAnsi="Constantia"/>
-          <w:color w:val="595959" w:themeColor="text1" w:themeTint="A6"/>
-          <w:kern w:val="0"/>
-          <w:lang w:val="en-GB" w:eastAsia="es-ES"/>
-          <w14:ligatures w14:val="none"/>
-        </w:rPr>
-      </w:pPr>
-      <w:r>
-        <w:rPr>
-          <w:rFonts w:ascii="Constantia" w:hAnsi="Constantia"/>
-          <w:color w:val="595959" w:themeColor="text1" w:themeTint="A6"/>
+        <w:jc w:val="both"/>
+        <w:rPr>
+          <w:rFonts w:ascii="Constantia" w:hAnsi="Constantia"/>
+          <w:color w:val="4472C4" w:themeColor="accent1"/>
+          <w:kern w:val="0"/>
+          <w:lang w:val="en-GB" w:eastAsia="es-ES"/>
+          <w14:ligatures w14:val="none"/>
+        </w:rPr>
+      </w:pPr>
+      <w:r>
+        <w:rPr>
+          <w:rFonts w:ascii="Constantia" w:hAnsi="Constantia"/>
+          <w:color w:val="4472C4" w:themeColor="accent1"/>
           <w:kern w:val="0"/>
           <w:lang w:val="en-GB" w:eastAsia="es-ES"/>
           <w14:ligatures w14:val="none"/>
         </w:rPr>
         <w:t>Existing systems</w:t>
       </w:r>
+    </w:p>
+    <w:p>
+      <w:pPr>
+        <w:pStyle w:val="Paragrafoelenco"/>
+        <w:jc w:val="both"/>
+        <w:rPr>
+          <w:rFonts w:ascii="Constantia" w:hAnsi="Constantia"/>
+          <w:color w:val="595959" w:themeColor="text1" w:themeTint="A6"/>
+          <w:kern w:val="0"/>
+          <w:lang w:val="en-GB" w:eastAsia="es-ES"/>
+          <w14:ligatures w14:val="none"/>
+        </w:rPr>
+      </w:pPr>
+      <w:r>
+        <w:rPr>
+          <w:rFonts w:ascii="Constantia" w:hAnsi="Constantia"/>
+          <w:color w:val="595959" w:themeColor="text1" w:themeTint="A6"/>
+          <w:kern w:val="0"/>
+          <w:lang w:val="en-GB" w:eastAsia="es-ES"/>
+          <w14:ligatures w14:val="none"/>
+        </w:rPr>
+        <w:t xml:space="preserve">On the market are present other applications which provide similar functionality compared to our app. </w:t>
+      </w:r>
+      <w:proofErr w:type="gramStart"/>
+      <w:r>
+        <w:rPr>
+          <w:rFonts w:ascii="Constantia" w:hAnsi="Constantia"/>
+          <w:color w:val="595959" w:themeColor="text1" w:themeTint="A6"/>
+          <w:kern w:val="0"/>
+          <w:lang w:val="en-GB" w:eastAsia="es-ES"/>
+          <w14:ligatures w14:val="none"/>
+        </w:rPr>
+        <w:t>However</w:t>
+      </w:r>
+      <w:proofErr w:type="gramEnd"/>
+      <w:r>
+        <w:rPr>
+          <w:rFonts w:ascii="Constantia" w:hAnsi="Constantia"/>
+          <w:color w:val="595959" w:themeColor="text1" w:themeTint="A6"/>
+          <w:kern w:val="0"/>
+          <w:lang w:val="en-GB" w:eastAsia="es-ES"/>
+          <w14:ligatures w14:val="none"/>
+        </w:rPr>
+        <w:t xml:space="preserve"> they are characterized by defects or drawback which we aim at overcoming. The most important ones are: </w:t>
+      </w:r>
+    </w:p>
+    <w:p>
+      <w:pPr>
+        <w:pStyle w:val="Paragrafoelenco"/>
+        <w:numPr>
+          <w:ilvl w:val="0"/>
+          <w:numId w:val="42"/>
+        </w:numPr>
+        <w:jc w:val="both"/>
+        <w:rPr>
+          <w:rFonts w:ascii="Constantia" w:eastAsia="Constantia" w:hAnsi="Constantia" w:cs="Browallia New"/>
+          <w:color w:val="595959"/>
+          <w:kern w:val="0"/>
+          <w:lang w:val="en-GB" w:eastAsia="es-ES"/>
+          <w14:ligatures w14:val="none"/>
+        </w:rPr>
+      </w:pPr>
+      <w:proofErr w:type="spellStart"/>
+      <w:r>
+        <w:rPr>
+          <w:rFonts w:ascii="Constantia" w:eastAsia="Constantia" w:hAnsi="Constantia" w:cs="Browallia New"/>
+          <w:color w:val="595959"/>
+          <w:kern w:val="0"/>
+          <w:lang w:val="en-GB" w:eastAsia="es-ES"/>
+          <w14:ligatures w14:val="none"/>
+        </w:rPr>
+        <w:t>Qminder</w:t>
+      </w:r>
+      <w:proofErr w:type="spellEnd"/>
+      <w:r>
+        <w:rPr>
+          <w:rFonts w:ascii="Constantia" w:eastAsia="Constantia" w:hAnsi="Constantia" w:cs="Browallia New"/>
+          <w:color w:val="595959"/>
+          <w:kern w:val="0"/>
+          <w:lang w:val="en-GB" w:eastAsia="es-ES"/>
+          <w14:ligatures w14:val="none"/>
+        </w:rPr>
+        <w:t xml:space="preserve">: this application gives a service </w:t>
+      </w:r>
+      <w:proofErr w:type="gramStart"/>
+      <w:r>
+        <w:rPr>
+          <w:rFonts w:ascii="Constantia" w:eastAsia="Constantia" w:hAnsi="Constantia" w:cs="Browallia New"/>
+          <w:color w:val="595959"/>
+          <w:kern w:val="0"/>
+          <w:lang w:val="en-GB" w:eastAsia="es-ES"/>
+          <w14:ligatures w14:val="none"/>
+        </w:rPr>
+        <w:t>similar to</w:t>
+      </w:r>
+      <w:proofErr w:type="gramEnd"/>
+      <w:r>
+        <w:rPr>
+          <w:rFonts w:ascii="Constantia" w:eastAsia="Constantia" w:hAnsi="Constantia" w:cs="Browallia New"/>
+          <w:color w:val="595959"/>
+          <w:kern w:val="0"/>
+          <w:lang w:val="en-GB" w:eastAsia="es-ES"/>
+          <w14:ligatures w14:val="none"/>
+        </w:rPr>
+        <w:t xml:space="preserve"> </w:t>
+      </w:r>
+      <w:r>
+        <w:rPr>
+          <w:rFonts w:ascii="Constantia" w:eastAsia="Constantia" w:hAnsi="Constantia" w:cs="Browallia New"/>
+          <w:color w:val="595959"/>
+          <w:kern w:val="0"/>
+          <w:lang w:val="en-GB" w:eastAsia="es-ES"/>
+          <w14:ligatures w14:val="none"/>
+        </w:rPr>
+        <w:t>ours</w:t>
+      </w:r>
+      <w:r>
+        <w:rPr>
+          <w:rFonts w:ascii="Constantia" w:eastAsia="Constantia" w:hAnsi="Constantia" w:cs="Browallia New"/>
+          <w:color w:val="595959"/>
+          <w:kern w:val="0"/>
+          <w:lang w:val="en-GB" w:eastAsia="es-ES"/>
+          <w14:ligatures w14:val="none"/>
+        </w:rPr>
+        <w:t>,</w:t>
+      </w:r>
+      <w:r>
+        <w:rPr>
+          <w:rFonts w:ascii="Constantia" w:eastAsia="Constantia" w:hAnsi="Constantia" w:cs="Browallia New"/>
+          <w:color w:val="595959"/>
+          <w:kern w:val="0"/>
+          <w:lang w:val="en-GB" w:eastAsia="es-ES"/>
+          <w14:ligatures w14:val="none"/>
+        </w:rPr>
+        <w:t xml:space="preserve"> in fact it aims at</w:t>
+      </w:r>
+      <w:r>
+        <w:rPr>
+          <w:rFonts w:ascii="Constantia" w:eastAsia="Constantia" w:hAnsi="Constantia" w:cs="Browallia New"/>
+          <w:color w:val="595959"/>
+          <w:kern w:val="0"/>
+          <w:lang w:val="en-GB" w:eastAsia="es-ES"/>
+          <w14:ligatures w14:val="none"/>
+        </w:rPr>
+        <w:t xml:space="preserve"> keeping track of the number of people in queue </w:t>
+      </w:r>
+      <w:r>
+        <w:rPr>
+          <w:rFonts w:ascii="Constantia" w:eastAsia="Constantia" w:hAnsi="Constantia" w:cs="Browallia New"/>
+          <w:color w:val="595959"/>
+          <w:kern w:val="0"/>
+          <w:lang w:val="en-GB" w:eastAsia="es-ES"/>
+          <w14:ligatures w14:val="none"/>
+        </w:rPr>
+        <w:t xml:space="preserve">and at giving analytics about the time and performance. However, it is characterized by a considerable higher price with $429 per month for the base version up to $1029 per month for the premium one. This cost is justified by the fact that their target are big companies or supermarkets, rather than small/medium ones like in our case. Another difference is that they focus more on clothes shops and in fact they have the possibility of booking also a shop assistant, but this is not the goal of </w:t>
+      </w:r>
+      <w:proofErr w:type="spellStart"/>
+      <w:r>
+        <w:rPr>
+          <w:rFonts w:ascii="Constantia" w:eastAsia="Constantia" w:hAnsi="Constantia" w:cs="Browallia New"/>
+          <w:color w:val="595959"/>
+          <w:kern w:val="0"/>
+          <w:lang w:val="en-GB" w:eastAsia="es-ES"/>
+          <w14:ligatures w14:val="none"/>
+        </w:rPr>
+        <w:t>Iqueue</w:t>
+      </w:r>
+      <w:proofErr w:type="spellEnd"/>
+      <w:r>
+        <w:rPr>
+          <w:rFonts w:ascii="Constantia" w:eastAsia="Constantia" w:hAnsi="Constantia" w:cs="Browallia New"/>
+          <w:color w:val="595959"/>
+          <w:kern w:val="0"/>
+          <w:lang w:val="en-GB" w:eastAsia="es-ES"/>
+          <w14:ligatures w14:val="none"/>
+        </w:rPr>
+        <w:t>.</w:t>
+      </w:r>
+    </w:p>
+    <w:p>
+      <w:pPr>
+        <w:pStyle w:val="Paragrafoelenco"/>
+        <w:ind w:left="1440"/>
+        <w:jc w:val="both"/>
+        <w:rPr>
+          <w:rFonts w:ascii="Constantia" w:eastAsia="Constantia" w:hAnsi="Constantia" w:cs="Browallia New"/>
+          <w:color w:val="595959"/>
+          <w:kern w:val="0"/>
+          <w:lang w:val="en-GB" w:eastAsia="es-ES"/>
+          <w14:ligatures w14:val="none"/>
+        </w:rPr>
+      </w:pPr>
+      <w:r>
+        <w:rPr>
+          <w:rFonts w:ascii="Constantia" w:eastAsia="Constantia" w:hAnsi="Constantia" w:cs="Browallia New"/>
+          <w:color w:val="595959"/>
+          <w:kern w:val="0"/>
+          <w:lang w:val="en-GB" w:eastAsia="es-ES"/>
+          <w14:ligatures w14:val="none"/>
+        </w:rPr>
+        <w:t>www.qminder.com</w:t>
+      </w:r>
+    </w:p>
+    <w:p>
+      <w:pPr>
+        <w:pStyle w:val="Paragrafoelenco"/>
+        <w:numPr>
+          <w:ilvl w:val="0"/>
+          <w:numId w:val="42"/>
+        </w:numPr>
+        <w:jc w:val="both"/>
+        <w:rPr>
+          <w:rFonts w:ascii="Constantia" w:eastAsia="Constantia" w:hAnsi="Constantia" w:cs="Browallia New"/>
+          <w:color w:val="595959"/>
+          <w:kern w:val="0"/>
+          <w:lang w:val="en-GB" w:eastAsia="es-ES"/>
+          <w14:ligatures w14:val="none"/>
+        </w:rPr>
+      </w:pPr>
+      <w:proofErr w:type="spellStart"/>
+      <w:r>
+        <w:rPr>
+          <w:rFonts w:ascii="Constantia" w:eastAsia="Constantia" w:hAnsi="Constantia" w:cs="Browallia New"/>
+          <w:color w:val="595959"/>
+          <w:kern w:val="0"/>
+          <w:lang w:val="en-GB" w:eastAsia="es-ES"/>
+          <w14:ligatures w14:val="none"/>
+        </w:rPr>
+        <w:t>Waitwhile</w:t>
+      </w:r>
+      <w:proofErr w:type="spellEnd"/>
+      <w:r>
+        <w:rPr>
+          <w:rFonts w:ascii="Constantia" w:eastAsia="Constantia" w:hAnsi="Constantia" w:cs="Browallia New"/>
+          <w:color w:val="595959"/>
+          <w:kern w:val="0"/>
+          <w:lang w:val="en-GB" w:eastAsia="es-ES"/>
+          <w14:ligatures w14:val="none"/>
+        </w:rPr>
+        <w:t xml:space="preserve">: this application has some features like </w:t>
+      </w:r>
+      <w:proofErr w:type="spellStart"/>
+      <w:r>
+        <w:rPr>
+          <w:rFonts w:ascii="Constantia" w:eastAsia="Constantia" w:hAnsi="Constantia" w:cs="Browallia New"/>
+          <w:color w:val="595959"/>
+          <w:kern w:val="0"/>
+          <w:lang w:val="en-GB" w:eastAsia="es-ES"/>
+          <w14:ligatures w14:val="none"/>
+        </w:rPr>
+        <w:t>Iqueue</w:t>
+      </w:r>
+      <w:proofErr w:type="spellEnd"/>
+      <w:r>
+        <w:rPr>
+          <w:rFonts w:ascii="Constantia" w:eastAsia="Constantia" w:hAnsi="Constantia" w:cs="Browallia New"/>
+          <w:color w:val="595959"/>
+          <w:kern w:val="0"/>
+          <w:lang w:val="en-GB" w:eastAsia="es-ES"/>
+          <w14:ligatures w14:val="none"/>
+        </w:rPr>
+        <w:t xml:space="preserve">. In </w:t>
+      </w:r>
+      <w:proofErr w:type="gramStart"/>
+      <w:r>
+        <w:rPr>
+          <w:rFonts w:ascii="Constantia" w:eastAsia="Constantia" w:hAnsi="Constantia" w:cs="Browallia New"/>
+          <w:color w:val="595959"/>
+          <w:kern w:val="0"/>
+          <w:lang w:val="en-GB" w:eastAsia="es-ES"/>
+          <w14:ligatures w14:val="none"/>
+        </w:rPr>
+        <w:t>fact</w:t>
+      </w:r>
+      <w:proofErr w:type="gramEnd"/>
+      <w:r>
+        <w:rPr>
+          <w:rFonts w:ascii="Constantia" w:eastAsia="Constantia" w:hAnsi="Constantia" w:cs="Browallia New"/>
+          <w:color w:val="595959"/>
+          <w:kern w:val="0"/>
+          <w:lang w:val="en-GB" w:eastAsia="es-ES"/>
+          <w14:ligatures w14:val="none"/>
+        </w:rPr>
+        <w:t xml:space="preserve"> it focuses </w:t>
+      </w:r>
+      <w:r>
+        <w:rPr>
+          <w:rFonts w:ascii="Constantia" w:eastAsia="Constantia" w:hAnsi="Constantia" w:cs="Browallia New"/>
+          <w:color w:val="595959"/>
+          <w:kern w:val="0"/>
+          <w:lang w:val="en-GB" w:eastAsia="es-ES"/>
+          <w14:ligatures w14:val="none"/>
+        </w:rPr>
+        <w:t xml:space="preserve">on the queue management and appointment scheduling of the shops, giving the possibility of book a time slot and thus generating a corresponding QR code. In addition to that also the cost is comparable to our price since the base version is free and the premium one </w:t>
+      </w:r>
+      <w:r>
+        <w:rPr>
+          <w:rFonts w:ascii="Constantia" w:eastAsia="Constantia" w:hAnsi="Constantia" w:cs="Browallia New"/>
+          <w:color w:val="595959"/>
+          <w:kern w:val="0"/>
+          <w:lang w:val="en-GB" w:eastAsia="es-ES"/>
+          <w14:ligatures w14:val="none"/>
+        </w:rPr>
+        <w:lastRenderedPageBreak/>
+        <w:t xml:space="preserve">is $156 per month, which is quite affordable also for our possible clients. </w:t>
+      </w:r>
+      <w:proofErr w:type="gramStart"/>
+      <w:r>
+        <w:rPr>
+          <w:rFonts w:ascii="Constantia" w:eastAsia="Constantia" w:hAnsi="Constantia" w:cs="Browallia New"/>
+          <w:color w:val="595959"/>
+          <w:kern w:val="0"/>
+          <w:lang w:val="en-GB" w:eastAsia="es-ES"/>
+          <w14:ligatures w14:val="none"/>
+        </w:rPr>
+        <w:t>However</w:t>
+      </w:r>
+      <w:proofErr w:type="gramEnd"/>
+      <w:r>
+        <w:rPr>
+          <w:rFonts w:ascii="Constantia" w:eastAsia="Constantia" w:hAnsi="Constantia" w:cs="Browallia New"/>
+          <w:color w:val="595959"/>
+          <w:kern w:val="0"/>
+          <w:lang w:val="en-GB" w:eastAsia="es-ES"/>
+          <w14:ligatures w14:val="none"/>
+        </w:rPr>
+        <w:t xml:space="preserve"> the main difference between </w:t>
+      </w:r>
+      <w:proofErr w:type="spellStart"/>
+      <w:r>
+        <w:rPr>
+          <w:rFonts w:ascii="Constantia" w:eastAsia="Constantia" w:hAnsi="Constantia" w:cs="Browallia New"/>
+          <w:color w:val="595959"/>
+          <w:kern w:val="0"/>
+          <w:lang w:val="en-GB" w:eastAsia="es-ES"/>
+          <w14:ligatures w14:val="none"/>
+        </w:rPr>
+        <w:t>Waitwhile</w:t>
+      </w:r>
+      <w:proofErr w:type="spellEnd"/>
+      <w:r>
+        <w:rPr>
+          <w:rFonts w:ascii="Constantia" w:eastAsia="Constantia" w:hAnsi="Constantia" w:cs="Browallia New"/>
+          <w:color w:val="595959"/>
+          <w:kern w:val="0"/>
+          <w:lang w:val="en-GB" w:eastAsia="es-ES"/>
+          <w14:ligatures w14:val="none"/>
+        </w:rPr>
+        <w:t xml:space="preserve"> and </w:t>
+      </w:r>
+      <w:proofErr w:type="spellStart"/>
+      <w:r>
+        <w:rPr>
+          <w:rFonts w:ascii="Constantia" w:eastAsia="Constantia" w:hAnsi="Constantia" w:cs="Browallia New"/>
+          <w:color w:val="595959"/>
+          <w:kern w:val="0"/>
+          <w:lang w:val="en-GB" w:eastAsia="es-ES"/>
+          <w14:ligatures w14:val="none"/>
+        </w:rPr>
+        <w:t>Iqueue</w:t>
+      </w:r>
+      <w:proofErr w:type="spellEnd"/>
+      <w:r>
+        <w:rPr>
+          <w:rFonts w:ascii="Constantia" w:eastAsia="Constantia" w:hAnsi="Constantia" w:cs="Browallia New"/>
+          <w:color w:val="595959"/>
+          <w:kern w:val="0"/>
+          <w:lang w:val="en-GB" w:eastAsia="es-ES"/>
+          <w14:ligatures w14:val="none"/>
+        </w:rPr>
+        <w:t xml:space="preserve"> is that our application will provide also a GPS system so that people can see where the interested shops are located, rather than just have the address like in </w:t>
+      </w:r>
+      <w:proofErr w:type="spellStart"/>
+      <w:r>
+        <w:rPr>
+          <w:rFonts w:ascii="Constantia" w:eastAsia="Constantia" w:hAnsi="Constantia" w:cs="Browallia New"/>
+          <w:color w:val="595959"/>
+          <w:kern w:val="0"/>
+          <w:lang w:val="en-GB" w:eastAsia="es-ES"/>
+          <w14:ligatures w14:val="none"/>
+        </w:rPr>
+        <w:t>Waitwhile</w:t>
+      </w:r>
+      <w:proofErr w:type="spellEnd"/>
+      <w:r>
+        <w:rPr>
+          <w:rFonts w:ascii="Constantia" w:eastAsia="Constantia" w:hAnsi="Constantia" w:cs="Browallia New"/>
+          <w:color w:val="595959"/>
+          <w:kern w:val="0"/>
+          <w:lang w:val="en-GB" w:eastAsia="es-ES"/>
+          <w14:ligatures w14:val="none"/>
+        </w:rPr>
+        <w:t xml:space="preserve">. Even for this application, although in a smaller way compared to </w:t>
+      </w:r>
+      <w:proofErr w:type="spellStart"/>
+      <w:r>
+        <w:rPr>
+          <w:rFonts w:ascii="Constantia" w:eastAsia="Constantia" w:hAnsi="Constantia" w:cs="Browallia New"/>
+          <w:color w:val="595959"/>
+          <w:kern w:val="0"/>
+          <w:lang w:val="en-GB" w:eastAsia="es-ES"/>
+          <w14:ligatures w14:val="none"/>
+        </w:rPr>
+        <w:t>Qminder</w:t>
+      </w:r>
+      <w:proofErr w:type="spellEnd"/>
+      <w:r>
+        <w:rPr>
+          <w:rFonts w:ascii="Constantia" w:eastAsia="Constantia" w:hAnsi="Constantia" w:cs="Browallia New"/>
+          <w:color w:val="595959"/>
+          <w:kern w:val="0"/>
+          <w:lang w:val="en-GB" w:eastAsia="es-ES"/>
+          <w14:ligatures w14:val="none"/>
+        </w:rPr>
+        <w:t>, the focus is on clothes shops.</w:t>
+      </w:r>
+    </w:p>
+    <w:p>
+      <w:pPr>
+        <w:pStyle w:val="Paragrafoelenco"/>
+        <w:ind w:left="1440"/>
+        <w:jc w:val="both"/>
+        <w:rPr>
+          <w:rFonts w:ascii="Constantia" w:eastAsia="Constantia" w:hAnsi="Constantia" w:cs="Browallia New"/>
+          <w:color w:val="595959"/>
+          <w:kern w:val="0"/>
+          <w:lang w:val="en-GB" w:eastAsia="es-ES"/>
+          <w14:ligatures w14:val="none"/>
+        </w:rPr>
+      </w:pPr>
+      <w:r>
+        <w:rPr>
+          <w:rFonts w:ascii="Constantia" w:eastAsia="Constantia" w:hAnsi="Constantia" w:cs="Browallia New"/>
+          <w:color w:val="595959"/>
+          <w:kern w:val="0"/>
+          <w:lang w:val="en-GB" w:eastAsia="es-ES"/>
+          <w14:ligatures w14:val="none"/>
+        </w:rPr>
+        <w:t>www.</w:t>
+      </w:r>
+      <w:r>
+        <w:rPr>
+          <w:rFonts w:ascii="Constantia" w:eastAsia="Constantia" w:hAnsi="Constantia" w:cs="Browallia New"/>
+          <w:color w:val="595959"/>
+          <w:kern w:val="0"/>
+          <w:lang w:val="en-GB" w:eastAsia="es-ES"/>
+          <w14:ligatures w14:val="none"/>
+        </w:rPr>
+        <w:t>waitwhile.com</w:t>
+      </w:r>
+    </w:p>
+    <w:p>
+      <w:pPr>
+        <w:pStyle w:val="Paragrafoelenco"/>
+        <w:numPr>
+          <w:ilvl w:val="0"/>
+          <w:numId w:val="42"/>
+        </w:numPr>
+        <w:jc w:val="both"/>
+        <w:rPr>
+          <w:rFonts w:ascii="Constantia" w:eastAsia="Constantia" w:hAnsi="Constantia" w:cs="Browallia New"/>
+          <w:color w:val="595959"/>
+          <w:kern w:val="0"/>
+          <w:lang w:val="en-GB" w:eastAsia="es-ES"/>
+          <w14:ligatures w14:val="none"/>
+        </w:rPr>
+      </w:pPr>
+      <w:proofErr w:type="spellStart"/>
+      <w:r>
+        <w:rPr>
+          <w:rFonts w:ascii="Constantia" w:eastAsia="Constantia" w:hAnsi="Constantia" w:cs="Browallia New"/>
+          <w:color w:val="595959"/>
+          <w:kern w:val="0"/>
+          <w:lang w:val="en-GB" w:eastAsia="es-ES"/>
+          <w14:ligatures w14:val="none"/>
+        </w:rPr>
+        <w:t>Qwaiting</w:t>
+      </w:r>
+      <w:proofErr w:type="spellEnd"/>
+      <w:r>
+        <w:rPr>
+          <w:rFonts w:ascii="Constantia" w:eastAsia="Constantia" w:hAnsi="Constantia" w:cs="Browallia New"/>
+          <w:color w:val="595959"/>
+          <w:kern w:val="0"/>
+          <w:lang w:val="en-GB" w:eastAsia="es-ES"/>
+          <w14:ligatures w14:val="none"/>
+        </w:rPr>
+        <w:t xml:space="preserve">: this application has a service which is again very similar to our since it keeps track of the number of people in queue by generating a QR code once a booking has been formulated. The possible drawback of this application is the price in fact the base version costs $89 per month </w:t>
+      </w:r>
+      <w:r>
+        <w:rPr>
+          <w:rFonts w:ascii="Constantia" w:eastAsia="Constantia" w:hAnsi="Constantia" w:cs="Browallia New"/>
+          <w:color w:val="595959"/>
+          <w:kern w:val="0"/>
+          <w:lang w:val="en-GB" w:eastAsia="es-ES"/>
+          <w14:ligatures w14:val="none"/>
+        </w:rPr>
+        <w:t xml:space="preserve">while the premium version costs $699 per month. In </w:t>
+      </w:r>
+      <w:proofErr w:type="gramStart"/>
+      <w:r>
+        <w:rPr>
+          <w:rFonts w:ascii="Constantia" w:eastAsia="Constantia" w:hAnsi="Constantia" w:cs="Browallia New"/>
+          <w:color w:val="595959"/>
+          <w:kern w:val="0"/>
+          <w:lang w:val="en-GB" w:eastAsia="es-ES"/>
+          <w14:ligatures w14:val="none"/>
+        </w:rPr>
+        <w:t>addition</w:t>
+      </w:r>
+      <w:proofErr w:type="gramEnd"/>
+      <w:r>
+        <w:rPr>
+          <w:rFonts w:ascii="Constantia" w:eastAsia="Constantia" w:hAnsi="Constantia" w:cs="Browallia New"/>
+          <w:color w:val="595959"/>
+          <w:kern w:val="0"/>
+          <w:lang w:val="en-GB" w:eastAsia="es-ES"/>
+          <w14:ligatures w14:val="none"/>
+        </w:rPr>
+        <w:t xml:space="preserve"> they will create an infrastructure to keep track of the number of people inside every shop so the cost is intended for each location. </w:t>
+      </w:r>
+    </w:p>
+    <w:p>
+      <w:pPr>
+        <w:pStyle w:val="Paragrafoelenco"/>
+        <w:ind w:left="1440"/>
+        <w:jc w:val="both"/>
+        <w:rPr>
+          <w:rFonts w:ascii="Constantia" w:eastAsia="Constantia" w:hAnsi="Constantia" w:cs="Browallia New"/>
+          <w:color w:val="595959"/>
+          <w:kern w:val="0"/>
+          <w:lang w:val="en-GB" w:eastAsia="es-ES"/>
+          <w14:ligatures w14:val="none"/>
+        </w:rPr>
+      </w:pPr>
+      <w:r>
+        <w:rPr>
+          <w:rFonts w:ascii="Constantia" w:eastAsia="Constantia" w:hAnsi="Constantia" w:cs="Browallia New"/>
+          <w:color w:val="595959"/>
+          <w:kern w:val="0"/>
+          <w:lang w:val="en-GB" w:eastAsia="es-ES"/>
+          <w14:ligatures w14:val="none"/>
+        </w:rPr>
+        <w:t>www.</w:t>
+      </w:r>
+      <w:r>
+        <w:rPr>
+          <w:rFonts w:ascii="Constantia" w:eastAsia="Constantia" w:hAnsi="Constantia" w:cs="Browallia New"/>
+          <w:color w:val="595959"/>
+          <w:kern w:val="0"/>
+          <w:lang w:val="en-GB" w:eastAsia="es-ES"/>
+          <w14:ligatures w14:val="none"/>
+        </w:rPr>
+        <w:t>qwaiting.com</w:t>
+      </w:r>
+    </w:p>
+    <w:p>
+      <w:pPr>
+        <w:pStyle w:val="Paragrafoelenco"/>
+        <w:numPr>
+          <w:ilvl w:val="0"/>
+          <w:numId w:val="41"/>
+        </w:numPr>
+        <w:jc w:val="both"/>
+        <w:rPr>
+          <w:rFonts w:ascii="Constantia" w:hAnsi="Constantia"/>
+          <w:color w:val="4472C4" w:themeColor="accent1"/>
+          <w:kern w:val="0"/>
+          <w:lang w:val="en-GB" w:eastAsia="es-ES"/>
+          <w14:ligatures w14:val="none"/>
+        </w:rPr>
+      </w:pPr>
+      <w:r>
+        <w:rPr>
+          <w:rFonts w:ascii="Constantia" w:hAnsi="Constantia"/>
+          <w:color w:val="4472C4" w:themeColor="accent1"/>
+          <w:kern w:val="0"/>
+          <w:lang w:val="en-GB" w:eastAsia="es-ES"/>
+          <w14:ligatures w14:val="none"/>
+        </w:rPr>
+        <w:t>Documentation</w:t>
+      </w:r>
+    </w:p>
+    <w:p>
+      <w:pPr>
+        <w:pStyle w:val="Paragrafoelenco"/>
+        <w:jc w:val="both"/>
+        <w:rPr>
+          <w:rFonts w:ascii="Constantia" w:eastAsia="Constantia" w:hAnsi="Constantia" w:cs="Browallia New"/>
+          <w:color w:val="595959"/>
+          <w:kern w:val="0"/>
+          <w:lang w:val="en-GB" w:eastAsia="es-ES"/>
+          <w14:ligatures w14:val="none"/>
+        </w:rPr>
+      </w:pPr>
+      <w:r>
+        <w:rPr>
+          <w:rFonts w:ascii="Constantia" w:eastAsia="Constantia" w:hAnsi="Constantia" w:cs="Browallia New"/>
+          <w:color w:val="595959"/>
+          <w:kern w:val="0"/>
+          <w:lang w:val="en-GB" w:eastAsia="es-ES"/>
+          <w14:ligatures w14:val="none"/>
+        </w:rPr>
+        <w:t>The documentation has been found with a search on Internet. The information regarding the competitors and the stakeholders are present on their website. For what concerns the market</w:t>
+      </w:r>
+      <w:r>
+        <w:rPr>
+          <w:rFonts w:ascii="Constantia" w:hAnsi="Constantia"/>
+          <w:color w:val="4472C4" w:themeColor="accent1"/>
+          <w:kern w:val="0"/>
+          <w:lang w:val="en-GB" w:eastAsia="es-ES"/>
+          <w14:ligatures w14:val="none"/>
+        </w:rPr>
+        <w:t xml:space="preserve"> </w:t>
+      </w:r>
+      <w:r>
+        <w:rPr>
+          <w:rFonts w:ascii="Constantia" w:eastAsia="Constantia" w:hAnsi="Constantia" w:cs="Browallia New"/>
+          <w:color w:val="595959"/>
+          <w:kern w:val="0"/>
+          <w:lang w:val="en-GB" w:eastAsia="es-ES"/>
+          <w14:ligatures w14:val="none"/>
+        </w:rPr>
+        <w:t>a</w:t>
+      </w:r>
+      <w:r>
+        <w:rPr>
+          <w:rFonts w:ascii="Constantia" w:eastAsia="Constantia" w:hAnsi="Constantia" w:cs="Browallia New"/>
+          <w:color w:val="595959"/>
+          <w:kern w:val="0"/>
+          <w:lang w:val="en-GB" w:eastAsia="es-ES"/>
+          <w14:ligatures w14:val="none"/>
+        </w:rPr>
+        <w:t xml:space="preserve">ccording to </w:t>
+      </w:r>
+      <w:proofErr w:type="spellStart"/>
+      <w:r>
+        <w:rPr>
+          <w:rFonts w:ascii="Constantia" w:eastAsia="Constantia" w:hAnsi="Constantia" w:cs="Browallia New"/>
+          <w:color w:val="595959"/>
+          <w:kern w:val="0"/>
+          <w:lang w:val="en-GB" w:eastAsia="es-ES"/>
+          <w14:ligatures w14:val="none"/>
+        </w:rPr>
+        <w:t>MarketsAndMarkets</w:t>
+      </w:r>
+      <w:proofErr w:type="spellEnd"/>
+      <w:r>
+        <w:rPr>
+          <w:rFonts w:ascii="Constantia" w:eastAsia="Constantia" w:hAnsi="Constantia" w:cs="Browallia New"/>
+          <w:color w:val="595959"/>
+          <w:kern w:val="0"/>
+          <w:lang w:val="en-GB" w:eastAsia="es-ES"/>
+          <w14:ligatures w14:val="none"/>
+        </w:rPr>
+        <w:t xml:space="preserve"> the global queue management systems in terms of revenue was estimated to be worth $0.5 billion in 2020.</w:t>
+      </w:r>
+      <w:r>
+        <w:rPr>
+          <w:rFonts w:ascii="Constantia" w:eastAsia="Constantia" w:hAnsi="Constantia" w:cs="Browallia New"/>
+          <w:color w:val="595959"/>
+          <w:kern w:val="0"/>
+          <w:lang w:val="en-GB" w:eastAsia="es-ES"/>
+          <w14:ligatures w14:val="none"/>
+        </w:rPr>
+        <w:t xml:space="preserve"> Due to the Covid 2019 pandemic the interest into this field is grown because it is very important to avoid that people stay in queue in front of crowded places. In addition to that, nowadays there is a growing attention into the time management and efficiency, thus shop owners want more and more </w:t>
+      </w:r>
+      <w:proofErr w:type="gramStart"/>
+      <w:r>
+        <w:rPr>
+          <w:rFonts w:ascii="Constantia" w:eastAsia="Constantia" w:hAnsi="Constantia" w:cs="Browallia New"/>
+          <w:color w:val="595959"/>
+          <w:kern w:val="0"/>
+          <w:lang w:val="en-GB" w:eastAsia="es-ES"/>
+          <w14:ligatures w14:val="none"/>
+        </w:rPr>
+        <w:t>give</w:t>
+      </w:r>
+      <w:proofErr w:type="gramEnd"/>
+      <w:r>
+        <w:rPr>
+          <w:rFonts w:ascii="Constantia" w:eastAsia="Constantia" w:hAnsi="Constantia" w:cs="Browallia New"/>
+          <w:color w:val="595959"/>
+          <w:kern w:val="0"/>
+          <w:lang w:val="en-GB" w:eastAsia="es-ES"/>
+          <w14:ligatures w14:val="none"/>
+        </w:rPr>
+        <w:t xml:space="preserve"> a great experience to their clients. For these reasons,</w:t>
+      </w:r>
+      <w:r>
+        <w:rPr>
+          <w:rFonts w:ascii="Constantia" w:eastAsia="Constantia" w:hAnsi="Constantia" w:cs="Browallia New"/>
+          <w:color w:val="595959"/>
+          <w:kern w:val="0"/>
+          <w:lang w:val="en-GB" w:eastAsia="es-ES"/>
+          <w14:ligatures w14:val="none"/>
+        </w:rPr>
+        <w:t xml:space="preserve"> the queue management market</w:t>
+      </w:r>
+      <w:r>
+        <w:rPr>
+          <w:rFonts w:ascii="Constantia" w:eastAsia="Constantia" w:hAnsi="Constantia" w:cs="Browallia New"/>
+          <w:color w:val="595959"/>
+          <w:kern w:val="0"/>
+          <w:lang w:val="en-GB" w:eastAsia="es-ES"/>
+          <w14:ligatures w14:val="none"/>
+        </w:rPr>
+        <w:t xml:space="preserve"> is expected to grow </w:t>
+      </w:r>
+      <w:bookmarkStart w:id="18" w:name="_Hlk132283545"/>
+      <w:r>
+        <w:rPr>
+          <w:rFonts w:ascii="Constantia" w:eastAsia="Constantia" w:hAnsi="Constantia" w:cs="Browallia New"/>
+          <w:color w:val="595959"/>
+          <w:kern w:val="0"/>
+          <w:lang w:val="en-GB" w:eastAsia="es-ES"/>
+          <w14:ligatures w14:val="none"/>
+        </w:rPr>
+        <w:t>at a rate of 4% per year and to reach a value of $0.6 billion by the end of 2026</w:t>
+      </w:r>
+      <w:bookmarkEnd w:id="18"/>
+      <w:r>
+        <w:rPr>
+          <w:rFonts w:ascii="Constantia" w:eastAsia="Constantia" w:hAnsi="Constantia" w:cs="Browallia New"/>
+          <w:color w:val="595959"/>
+          <w:kern w:val="0"/>
+          <w:lang w:val="en-GB" w:eastAsia="es-ES"/>
+          <w14:ligatures w14:val="none"/>
+        </w:rPr>
+        <w:t>.</w:t>
+      </w:r>
+      <w:r>
+        <w:rPr>
+          <w:rFonts w:ascii="Constantia" w:eastAsia="Constantia" w:hAnsi="Constantia" w:cs="Browallia New"/>
+          <w:color w:val="595959"/>
+          <w:kern w:val="0"/>
+          <w:lang w:val="en-GB" w:eastAsia="es-ES"/>
+          <w14:ligatures w14:val="none"/>
+        </w:rPr>
+        <w:t xml:space="preserve"> </w:t>
+      </w:r>
+    </w:p>
+    <w:bookmarkStart w:id="19" w:name="_Hlk132283564"/>
+    <w:p>
+      <w:pPr>
+        <w:pStyle w:val="Paragrafoelenco"/>
+        <w:jc w:val="both"/>
+        <w:rPr>
+          <w:rFonts w:ascii="Constantia" w:hAnsi="Constantia"/>
+          <w:i/>
+          <w:iCs/>
+          <w:color w:val="4472C4" w:themeColor="accent1"/>
+          <w:kern w:val="0"/>
+          <w:u w:val="single"/>
+          <w:lang w:val="en-GB" w:eastAsia="es-ES"/>
+          <w14:ligatures w14:val="none"/>
+        </w:rPr>
+      </w:pPr>
+      <w:r>
+        <w:rPr>
+          <w:rFonts w:ascii="Constantia" w:hAnsi="Constantia"/>
+          <w:color w:val="4472C4" w:themeColor="accent1"/>
+          <w:kern w:val="0"/>
+          <w:lang w:val="en-GB" w:eastAsia="es-ES"/>
+          <w14:ligatures w14:val="none"/>
+        </w:rPr>
+        <w:fldChar w:fldCharType="begin"/>
+      </w:r>
+      <w:r>
+        <w:rPr>
+          <w:rFonts w:ascii="Constantia" w:hAnsi="Constantia"/>
+          <w:color w:val="4472C4" w:themeColor="accent1"/>
+          <w:kern w:val="0"/>
+          <w:lang w:val="en-GB" w:eastAsia="es-ES"/>
+          <w14:ligatures w14:val="none"/>
+        </w:rPr>
+        <w:instrText>HYPERLINK "http://www.marketsandmarkets.com/Market-Reports/queue-management-system-market-23961354.html"</w:instrText>
+      </w:r>
+      <w:r>
+        <w:rPr>
+          <w:rFonts w:ascii="Constantia" w:hAnsi="Constantia"/>
+          <w:color w:val="4472C4" w:themeColor="accent1"/>
+          <w:kern w:val="0"/>
+          <w:lang w:val="en-GB" w:eastAsia="es-ES"/>
+          <w14:ligatures w14:val="none"/>
+        </w:rPr>
+      </w:r>
+      <w:r>
+        <w:rPr>
+          <w:rFonts w:ascii="Constantia" w:hAnsi="Constantia"/>
+          <w:color w:val="4472C4" w:themeColor="accent1"/>
+          <w:kern w:val="0"/>
+          <w:lang w:val="en-GB" w:eastAsia="es-ES"/>
+          <w14:ligatures w14:val="none"/>
+        </w:rPr>
+        <w:fldChar w:fldCharType="separate"/>
+      </w:r>
+      <w:r>
+        <w:rPr>
+          <w:rStyle w:val="Collegamentoipertestuale"/>
+          <w:rFonts w:ascii="Constantia" w:hAnsi="Constantia"/>
+          <w:i/>
+          <w:iCs/>
+          <w:kern w:val="0"/>
+          <w:lang w:val="en-GB" w:eastAsia="es-ES"/>
+          <w14:ligatures w14:val="none"/>
+        </w:rPr>
+        <w:t>www.marketsandmarkets.com/Market-Reports/queue-management-system-market-23961354.html</w:t>
+      </w:r>
+      <w:r>
+        <w:rPr>
+          <w:rFonts w:ascii="Constantia" w:hAnsi="Constantia"/>
+          <w:color w:val="4472C4" w:themeColor="accent1"/>
+          <w:kern w:val="0"/>
+          <w:lang w:val="en-GB" w:eastAsia="es-ES"/>
+          <w14:ligatures w14:val="none"/>
+        </w:rPr>
+        <w:fldChar w:fldCharType="end"/>
+      </w:r>
+    </w:p>
+    <w:bookmarkEnd w:id="19"/>
+    <w:p>
+      <w:pPr>
+        <w:pStyle w:val="Paragrafoelenco"/>
+        <w:jc w:val="both"/>
+        <w:rPr>
+          <w:rFonts w:ascii="Constantia" w:hAnsi="Constantia"/>
+          <w:color w:val="4472C4" w:themeColor="accent1"/>
+          <w:kern w:val="0"/>
+          <w:lang w:val="en-GB" w:eastAsia="es-ES"/>
+          <w14:ligatures w14:val="none"/>
+        </w:rPr>
+      </w:pPr>
     </w:p>
     <w:p>
       <w:pPr>
@@ -6826,7 +7731,7 @@
           <w14:ligatures w14:val="none"/>
         </w:rPr>
       </w:pPr>
-      <w:bookmarkStart w:id="18" w:name="_Toc131775676"/>
+      <w:bookmarkStart w:id="20" w:name="_Toc131775676"/>
       <w:r>
         <w:rPr>
           <w:rFonts w:ascii="Cambria Math" w:eastAsiaTheme="minorHAnsi" w:hAnsi="Cambria Math" w:cstheme="minorBidi"/>
@@ -6852,11 +7757,12 @@
         </w:rPr>
         <w:t>cases</w:t>
       </w:r>
-      <w:bookmarkEnd w:id="18"/>
+      <w:bookmarkEnd w:id="20"/>
       <w:proofErr w:type="gramEnd"/>
     </w:p>
     <w:p>
       <w:pPr>
+        <w:jc w:val="both"/>
         <w:rPr>
           <w:rFonts w:ascii="Constantia" w:hAnsi="Constantia"/>
           <w:color w:val="595959" w:themeColor="text1" w:themeTint="A6"/>
@@ -6895,7 +7801,142 @@
           <w:lang w:val="en-GB" w:eastAsia="es-ES"/>
           <w14:ligatures w14:val="none"/>
         </w:rPr>
-        <w:t xml:space="preserve"> and document analysis. </w:t>
+        <w:t xml:space="preserve"> and document analysis. According to </w:t>
+      </w:r>
+      <w:r>
+        <w:rPr>
+          <w:rFonts w:ascii="Constantia" w:hAnsi="Constantia"/>
+          <w:color w:val="595959" w:themeColor="text1" w:themeTint="A6"/>
+          <w:kern w:val="0"/>
+          <w:lang w:val="en-GB" w:eastAsia="es-ES"/>
+          <w14:ligatures w14:val="none"/>
+        </w:rPr>
+        <w:t>M.</w:t>
+      </w:r>
+      <w:r>
+        <w:rPr>
+          <w:rFonts w:ascii="Constantia" w:hAnsi="Constantia"/>
+          <w:color w:val="595959" w:themeColor="text1" w:themeTint="A6"/>
+          <w:kern w:val="0"/>
+          <w:lang w:val="en-GB" w:eastAsia="es-ES"/>
+          <w14:ligatures w14:val="none"/>
+        </w:rPr>
+        <w:t xml:space="preserve"> </w:t>
+      </w:r>
+      <w:r>
+        <w:rPr>
+          <w:rFonts w:ascii="Constantia" w:hAnsi="Constantia"/>
+          <w:color w:val="595959" w:themeColor="text1" w:themeTint="A6"/>
+          <w:kern w:val="0"/>
+          <w:lang w:val="en-GB" w:eastAsia="es-ES"/>
+          <w14:ligatures w14:val="none"/>
+        </w:rPr>
+        <w:t>Carrol</w:t>
+      </w:r>
+      <w:r>
+        <w:rPr>
+          <w:rFonts w:ascii="Constantia" w:hAnsi="Constantia"/>
+          <w:color w:val="595959" w:themeColor="text1" w:themeTint="A6"/>
+          <w:kern w:val="0"/>
+          <w:lang w:val="en-GB" w:eastAsia="es-ES"/>
+          <w14:ligatures w14:val="none"/>
+        </w:rPr>
+        <w:t>,</w:t>
+      </w:r>
+      <w:r>
+        <w:rPr>
+          <w:rFonts w:ascii="Constantia" w:hAnsi="Constantia"/>
+          <w:color w:val="595959" w:themeColor="text1" w:themeTint="A6"/>
+          <w:kern w:val="0"/>
+          <w:lang w:val="en-GB" w:eastAsia="es-ES"/>
+          <w14:ligatures w14:val="none"/>
+        </w:rPr>
+        <w:t xml:space="preserve"> </w:t>
+      </w:r>
+      <w:r>
+        <w:rPr>
+          <w:rFonts w:ascii="Constantia" w:hAnsi="Constantia"/>
+          <w:color w:val="595959" w:themeColor="text1" w:themeTint="A6"/>
+          <w:kern w:val="0"/>
+          <w:lang w:val="en-GB" w:eastAsia="es-ES"/>
+          <w14:ligatures w14:val="none"/>
+        </w:rPr>
+        <w:t xml:space="preserve">a scenario is </w:t>
+      </w:r>
+      <w:r>
+        <w:rPr>
+          <w:rFonts w:ascii="Constantia" w:hAnsi="Constantia"/>
+          <w:color w:val="595959" w:themeColor="text1" w:themeTint="A6"/>
+          <w:kern w:val="0"/>
+          <w:lang w:val="en-GB" w:eastAsia="es-ES"/>
+          <w14:ligatures w14:val="none"/>
+        </w:rPr>
+        <w:t>“</w:t>
+      </w:r>
+      <w:r>
+        <w:rPr>
+          <w:rFonts w:ascii="Constantia" w:hAnsi="Constantia"/>
+          <w:i/>
+          <w:iCs/>
+          <w:color w:val="595959" w:themeColor="text1" w:themeTint="A6"/>
+          <w:kern w:val="0"/>
+          <w:lang w:val="en-GB" w:eastAsia="es-ES"/>
+          <w14:ligatures w14:val="none"/>
+        </w:rPr>
+        <w:t>a</w:t>
+      </w:r>
+      <w:r>
+        <w:rPr>
+          <w:rFonts w:ascii="Constantia" w:hAnsi="Constantia"/>
+          <w:i/>
+          <w:iCs/>
+          <w:color w:val="595959" w:themeColor="text1" w:themeTint="A6"/>
+          <w:kern w:val="0"/>
+          <w:lang w:val="en-GB" w:eastAsia="es-ES"/>
+          <w14:ligatures w14:val="none"/>
+        </w:rPr>
+        <w:t xml:space="preserve"> narrative description of what people do and experience as they try to make use of computer systems and applications</w:t>
+      </w:r>
+      <w:r>
+        <w:rPr>
+          <w:rFonts w:ascii="Constantia" w:hAnsi="Constantia"/>
+          <w:color w:val="595959" w:themeColor="text1" w:themeTint="A6"/>
+          <w:kern w:val="0"/>
+          <w:lang w:val="en-GB" w:eastAsia="es-ES"/>
+          <w14:ligatures w14:val="none"/>
+        </w:rPr>
+        <w:t>”</w:t>
+      </w:r>
+      <w:r>
+        <w:rPr>
+          <w:rFonts w:ascii="Constantia" w:hAnsi="Constantia"/>
+          <w:color w:val="595959" w:themeColor="text1" w:themeTint="A6"/>
+          <w:kern w:val="0"/>
+          <w:lang w:val="en-GB" w:eastAsia="es-ES"/>
+          <w14:ligatures w14:val="none"/>
+        </w:rPr>
+        <w:t xml:space="preserve"> </w:t>
+      </w:r>
+      <w:r>
+        <w:rPr>
+          <w:rFonts w:ascii="Constantia" w:hAnsi="Constantia"/>
+          <w:color w:val="00B0F0"/>
+          <w:kern w:val="0"/>
+          <w:vertAlign w:val="superscript"/>
+          <w:lang w:val="en-GB" w:eastAsia="es-ES"/>
+          <w14:ligatures w14:val="none"/>
+        </w:rPr>
+        <w:t>1</w:t>
+      </w:r>
+      <w:r>
+        <w:rPr>
+          <w:rFonts w:ascii="Constantia" w:hAnsi="Constantia"/>
+          <w:color w:val="595959" w:themeColor="text1" w:themeTint="A6"/>
+          <w:kern w:val="0"/>
+          <w:lang w:val="en-GB" w:eastAsia="es-ES"/>
+          <w14:ligatures w14:val="none"/>
+        </w:rPr>
+        <w:t>.</w:t>
       </w:r>
     </w:p>
     <w:p>
@@ -6911,12 +7952,22 @@
       <w:r>
         <w:rPr>
           <w:rFonts w:ascii="Constantia" w:hAnsi="Constantia"/>
-          <w:color w:val="595959" w:themeColor="text1" w:themeTint="A6"/>
-          <w:kern w:val="0"/>
-          <w:lang w:val="en-GB" w:eastAsia="es-ES"/>
-          <w14:ligatures w14:val="none"/>
-        </w:rPr>
-        <w:t xml:space="preserve">According to </w:t>
+          <w:color w:val="00B0F0"/>
+          <w:kern w:val="0"/>
+          <w:lang w:val="en-GB" w:eastAsia="es-ES"/>
+          <w14:ligatures w14:val="none"/>
+        </w:rPr>
+        <w:t>1</w:t>
+      </w:r>
+      <w:r>
+        <w:rPr>
+          <w:rFonts w:ascii="Constantia" w:hAnsi="Constantia"/>
+          <w:color w:val="595959" w:themeColor="text1" w:themeTint="A6"/>
+          <w:kern w:val="0"/>
+          <w:lang w:val="en-GB" w:eastAsia="es-ES"/>
+          <w14:ligatures w14:val="none"/>
+        </w:rPr>
+        <w:t xml:space="preserve">: </w:t>
       </w:r>
       <w:r>
         <w:rPr>
@@ -6946,186 +7997,8 @@
           <w:lang w:val="en-GB" w:eastAsia="es-ES"/>
           <w14:ligatures w14:val="none"/>
         </w:rPr>
-        <w:t>Carrol</w:t>
-      </w:r>
-      <w:r>
-        <w:rPr>
-          <w:rFonts w:ascii="Constantia" w:hAnsi="Constantia"/>
-          <w:color w:val="595959" w:themeColor="text1" w:themeTint="A6"/>
-          <w:kern w:val="0"/>
-          <w:lang w:val="en-GB" w:eastAsia="es-ES"/>
-          <w14:ligatures w14:val="none"/>
-        </w:rPr>
-        <w:t>,</w:t>
-      </w:r>
-      <w:r>
-        <w:rPr>
-          <w:rFonts w:ascii="Constantia" w:hAnsi="Constantia"/>
-          <w:color w:val="595959" w:themeColor="text1" w:themeTint="A6"/>
-          <w:kern w:val="0"/>
-          <w:lang w:val="en-GB" w:eastAsia="es-ES"/>
-          <w14:ligatures w14:val="none"/>
-        </w:rPr>
-        <w:t xml:space="preserve"> </w:t>
-      </w:r>
-      <w:r>
-        <w:rPr>
-          <w:rFonts w:ascii="Constantia" w:hAnsi="Constantia"/>
-          <w:color w:val="595959" w:themeColor="text1" w:themeTint="A6"/>
-          <w:kern w:val="0"/>
-          <w:lang w:val="en-GB" w:eastAsia="es-ES"/>
-          <w14:ligatures w14:val="none"/>
-        </w:rPr>
-        <w:t xml:space="preserve">a scenario is </w:t>
-      </w:r>
-      <w:r>
-        <w:rPr>
-          <w:rFonts w:ascii="Constantia" w:hAnsi="Constantia"/>
-          <w:color w:val="595959" w:themeColor="text1" w:themeTint="A6"/>
-          <w:kern w:val="0"/>
-          <w:lang w:val="en-GB" w:eastAsia="es-ES"/>
-          <w14:ligatures w14:val="none"/>
-        </w:rPr>
-        <w:t>“</w:t>
-      </w:r>
-      <w:r>
-        <w:rPr>
-          <w:rFonts w:ascii="Constantia" w:hAnsi="Constantia"/>
-          <w:i/>
-          <w:iCs/>
-          <w:color w:val="595959" w:themeColor="text1" w:themeTint="A6"/>
-          <w:kern w:val="0"/>
-          <w:lang w:val="en-GB" w:eastAsia="es-ES"/>
-          <w14:ligatures w14:val="none"/>
-        </w:rPr>
-        <w:t>a</w:t>
-      </w:r>
-      <w:r>
-        <w:rPr>
-          <w:rFonts w:ascii="Constantia" w:hAnsi="Constantia"/>
-          <w:i/>
-          <w:iCs/>
-          <w:color w:val="595959" w:themeColor="text1" w:themeTint="A6"/>
-          <w:kern w:val="0"/>
-          <w:lang w:val="en-GB" w:eastAsia="es-ES"/>
-          <w14:ligatures w14:val="none"/>
-        </w:rPr>
-        <w:t xml:space="preserve"> narrative description of what people do and experience as they try to make use of computer systems and applications</w:t>
-      </w:r>
-      <w:r>
-        <w:rPr>
-          <w:rFonts w:ascii="Constantia" w:hAnsi="Constantia"/>
-          <w:color w:val="595959" w:themeColor="text1" w:themeTint="A6"/>
-          <w:kern w:val="0"/>
-          <w:lang w:val="en-GB" w:eastAsia="es-ES"/>
-          <w14:ligatures w14:val="none"/>
-        </w:rPr>
-        <w:t>”</w:t>
-      </w:r>
-      <w:r>
-        <w:rPr>
-          <w:rFonts w:ascii="Constantia" w:hAnsi="Constantia"/>
-          <w:color w:val="595959" w:themeColor="text1" w:themeTint="A6"/>
-          <w:kern w:val="0"/>
-          <w:lang w:val="en-GB" w:eastAsia="es-ES"/>
-          <w14:ligatures w14:val="none"/>
-        </w:rPr>
-        <w:t xml:space="preserve"> </w:t>
-      </w:r>
-      <w:r>
-        <w:rPr>
-          <w:rFonts w:ascii="Constantia" w:hAnsi="Constantia"/>
-          <w:color w:val="00B0F0"/>
-          <w:kern w:val="0"/>
-          <w:vertAlign w:val="superscript"/>
-          <w:lang w:val="en-GB" w:eastAsia="es-ES"/>
-          <w14:ligatures w14:val="none"/>
-        </w:rPr>
-        <w:t>1</w:t>
-      </w:r>
-      <w:r>
-        <w:rPr>
-          <w:rFonts w:ascii="Constantia" w:hAnsi="Constantia"/>
-          <w:color w:val="595959" w:themeColor="text1" w:themeTint="A6"/>
-          <w:kern w:val="0"/>
-          <w:lang w:val="en-GB" w:eastAsia="es-ES"/>
-          <w14:ligatures w14:val="none"/>
-        </w:rPr>
-        <w:t>.</w:t>
-      </w:r>
-    </w:p>
-    <w:p>
-      <w:pPr>
-        <w:rPr>
-          <w:rFonts w:ascii="Constantia" w:hAnsi="Constantia"/>
-          <w:color w:val="595959" w:themeColor="text1" w:themeTint="A6"/>
-          <w:kern w:val="0"/>
-          <w:lang w:val="en-GB" w:eastAsia="es-ES"/>
-          <w14:ligatures w14:val="none"/>
-        </w:rPr>
-      </w:pPr>
-      <w:r>
-        <w:rPr>
-          <w:rFonts w:ascii="Constantia" w:hAnsi="Constantia"/>
-          <w:color w:val="00B0F0"/>
-          <w:kern w:val="0"/>
-          <w:lang w:val="en-GB" w:eastAsia="es-ES"/>
-          <w14:ligatures w14:val="none"/>
-        </w:rPr>
-        <w:t>1</w:t>
-      </w:r>
-      <w:r>
-        <w:rPr>
-          <w:rFonts w:ascii="Constantia" w:hAnsi="Constantia"/>
-          <w:color w:val="595959" w:themeColor="text1" w:themeTint="A6"/>
-          <w:kern w:val="0"/>
-          <w:lang w:val="en-GB" w:eastAsia="es-ES"/>
-          <w14:ligatures w14:val="none"/>
-        </w:rPr>
-        <w:t xml:space="preserve">: </w:t>
-      </w:r>
-      <w:r>
-        <w:rPr>
-          <w:rFonts w:ascii="Constantia" w:hAnsi="Constantia"/>
-          <w:color w:val="595959" w:themeColor="text1" w:themeTint="A6"/>
-          <w:kern w:val="0"/>
-          <w:lang w:val="en-GB" w:eastAsia="es-ES"/>
-          <w14:ligatures w14:val="none"/>
-        </w:rPr>
-        <w:t>M.</w:t>
-      </w:r>
-      <w:r>
-        <w:rPr>
-          <w:rFonts w:ascii="Constantia" w:hAnsi="Constantia"/>
-          <w:color w:val="595959" w:themeColor="text1" w:themeTint="A6"/>
-          <w:kern w:val="0"/>
-          <w:lang w:val="en-GB" w:eastAsia="es-ES"/>
-          <w14:ligatures w14:val="none"/>
-        </w:rPr>
-        <w:t xml:space="preserve"> </w:t>
-      </w:r>
-      <w:r>
-        <w:rPr>
-          <w:rFonts w:ascii="Constantia" w:hAnsi="Constantia"/>
-          <w:color w:val="595959" w:themeColor="text1" w:themeTint="A6"/>
-          <w:kern w:val="0"/>
-          <w:lang w:val="en-GB" w:eastAsia="es-ES"/>
-          <w14:ligatures w14:val="none"/>
-        </w:rPr>
         <w:t>Carrol, Scenario-based Design, Wiley, 1995</w:t>
       </w:r>
-    </w:p>
-    <w:p>
-      <w:pPr>
-        <w:jc w:val="both"/>
-        <w:rPr>
-          <w:rFonts w:ascii="Constantia" w:hAnsi="Constantia"/>
-          <w:color w:val="595959" w:themeColor="text1" w:themeTint="A6"/>
-          <w:kern w:val="0"/>
-          <w:lang w:val="en-GB" w:eastAsia="es-ES"/>
-          <w14:ligatures w14:val="none"/>
-        </w:rPr>
-      </w:pPr>
     </w:p>
     <w:p>
       <w:pPr>
@@ -7341,7 +8214,6 @@
           <w:lang w:val="en-GB" w:eastAsia="es-ES"/>
           <w14:ligatures w14:val="none"/>
         </w:rPr>
-        <w:lastRenderedPageBreak/>
         <w:t>What changes or events will the actor of the system need to be</w:t>
       </w:r>
       <w:r>
@@ -7386,18 +8258,6 @@
         </w:rPr>
         <w:t>Scenarios have not to be identified only through questions but relying also on task observation if the system already exists and on talking with end users, not just to the software contractor.</w:t>
       </w:r>
-    </w:p>
-    <w:p>
-      <w:pPr>
-        <w:jc w:val="both"/>
-        <w:rPr>
-          <w:rFonts w:ascii="Constantia" w:hAnsi="Constantia"/>
-          <w:color w:val="595959" w:themeColor="text1" w:themeTint="A6"/>
-          <w:kern w:val="0"/>
-          <w:lang w:val="en-GB" w:eastAsia="es-ES"/>
-          <w14:ligatures w14:val="none"/>
-        </w:rPr>
-      </w:pPr>
     </w:p>
     <w:p>
       <w:pPr>
@@ -7516,6 +8376,7 @@
           <w:lang w:val="en-GB" w:eastAsia="es-ES"/>
           <w14:ligatures w14:val="none"/>
         </w:rPr>
+        <w:lastRenderedPageBreak/>
         <w:t>Entry Condition</w:t>
       </w:r>
       <w:r>
@@ -8677,7 +9538,6 @@
           <w:lang w:val="en-GB" w:eastAsia="es-ES"/>
           <w14:ligatures w14:val="none"/>
         </w:rPr>
-        <w:lastRenderedPageBreak/>
         <w:t>Entry Condition</w:t>
       </w:r>
       <w:r>
@@ -10881,7 +11741,6 @@
           <w:lang w:val="en-GB" w:eastAsia="es-ES"/>
           <w14:ligatures w14:val="none"/>
         </w:rPr>
-        <w:lastRenderedPageBreak/>
         <w:t>Use Case name</w:t>
       </w:r>
       <w:r>
@@ -11360,6 +12219,7 @@
           <w:lang w:val="en-GB" w:eastAsia="es-ES"/>
           <w14:ligatures w14:val="none"/>
         </w:rPr>
+        <w:lastRenderedPageBreak/>
         <w:t>Iqueue</w:t>
       </w:r>
       <w:proofErr w:type="spellEnd"/>
@@ -12656,7 +13516,6 @@
           <w:lang w:val="en-GB" w:eastAsia="es-ES"/>
           <w14:ligatures w14:val="none"/>
         </w:rPr>
-        <w:lastRenderedPageBreak/>
         <w:t>Exception</w:t>
       </w:r>
       <w:r>
@@ -12768,6 +13627,21 @@
         </w:rPr>
         <w:t>????</w:t>
       </w:r>
+    </w:p>
+    <w:p>
+      <w:pPr>
+        <w:jc w:val="both"/>
+      </w:pPr>
+    </w:p>
+    <w:p>
+      <w:pPr>
+        <w:jc w:val="both"/>
+      </w:pPr>
+    </w:p>
+    <w:p>
+      <w:pPr>
+        <w:jc w:val="both"/>
+      </w:pPr>
     </w:p>
     <w:p>
       <w:pPr>
@@ -12791,7 +13665,7 @@
           <w:szCs w:val="40"/>
         </w:rPr>
       </w:pPr>
-      <w:bookmarkStart w:id="19" w:name="_Toc131775677"/>
+      <w:bookmarkStart w:id="21" w:name="_Toc131775677"/>
       <w:proofErr w:type="spellStart"/>
       <w:r>
         <w:rPr>
@@ -12800,6 +13674,7 @@
           <w:sz w:val="40"/>
           <w:szCs w:val="40"/>
         </w:rPr>
+        <w:lastRenderedPageBreak/>
         <w:t>Specific</w:t>
       </w:r>
       <w:proofErr w:type="spellEnd"/>
@@ -12822,7 +13697,7 @@
         </w:rPr>
         <w:t>requirements</w:t>
       </w:r>
-      <w:bookmarkEnd w:id="19"/>
+      <w:bookmarkEnd w:id="21"/>
       <w:proofErr w:type="spellEnd"/>
     </w:p>
     <w:p/>
@@ -12846,7 +13721,7 @@
           <w14:ligatures w14:val="none"/>
         </w:rPr>
       </w:pPr>
-      <w:bookmarkStart w:id="20" w:name="_Toc131775678"/>
+      <w:bookmarkStart w:id="22" w:name="_Toc131775678"/>
       <w:r>
         <w:rPr>
           <w:rFonts w:ascii="Cambria Math" w:eastAsiaTheme="minorHAnsi" w:hAnsi="Cambria Math" w:cstheme="minorBidi"/>
@@ -12859,7 +13734,7 @@
         </w:rPr>
         <w:t>External Interface Requirements</w:t>
       </w:r>
-      <w:bookmarkEnd w:id="20"/>
+      <w:bookmarkEnd w:id="22"/>
     </w:p>
     <w:p>
       <w:pPr>
@@ -12877,7 +13752,7 @@
           <w:szCs w:val="24"/>
         </w:rPr>
       </w:pPr>
-      <w:bookmarkStart w:id="21" w:name="_Toc131775679"/>
+      <w:bookmarkStart w:id="23" w:name="_Toc131775679"/>
       <w:r>
         <w:rPr>
           <w:rFonts w:ascii="Cambria Math" w:hAnsi="Cambria Math"/>
@@ -12895,11 +13770,12 @@
         </w:rPr>
         <w:t>interfaces</w:t>
       </w:r>
-      <w:bookmarkEnd w:id="21"/>
+      <w:bookmarkEnd w:id="23"/>
       <w:proofErr w:type="spellEnd"/>
     </w:p>
     <w:p>
       <w:pPr>
+        <w:jc w:val="both"/>
         <w:rPr>
           <w:lang w:val="en-GB" w:eastAsia="es-ES"/>
         </w:rPr>
@@ -12965,7 +13841,7 @@
           <w:szCs w:val="24"/>
         </w:rPr>
       </w:pPr>
-      <w:bookmarkStart w:id="22" w:name="_Toc131775680"/>
+      <w:bookmarkStart w:id="24" w:name="_Toc131775680"/>
       <w:r>
         <w:rPr>
           <w:rFonts w:ascii="Cambria Math" w:hAnsi="Cambria Math"/>
@@ -12983,11 +13859,12 @@
         </w:rPr>
         <w:t>interfaces</w:t>
       </w:r>
-      <w:bookmarkEnd w:id="22"/>
+      <w:bookmarkEnd w:id="24"/>
       <w:proofErr w:type="spellEnd"/>
     </w:p>
     <w:p>
       <w:pPr>
+        <w:jc w:val="both"/>
         <w:rPr>
           <w:rFonts w:ascii="Constantia" w:hAnsi="Constantia"/>
           <w:color w:val="595959" w:themeColor="text1" w:themeTint="A6"/>
@@ -13075,7 +13952,7 @@
           <w:szCs w:val="24"/>
         </w:rPr>
       </w:pPr>
-      <w:bookmarkStart w:id="23" w:name="_Toc131775681"/>
+      <w:bookmarkStart w:id="25" w:name="_Toc131775681"/>
       <w:r>
         <w:rPr>
           <w:rFonts w:ascii="Cambria Math" w:hAnsi="Cambria Math"/>
@@ -13093,11 +13970,12 @@
         </w:rPr>
         <w:t>interfaces</w:t>
       </w:r>
-      <w:bookmarkEnd w:id="23"/>
+      <w:bookmarkEnd w:id="25"/>
       <w:proofErr w:type="spellEnd"/>
     </w:p>
     <w:p>
       <w:pPr>
+        <w:jc w:val="both"/>
         <w:rPr>
           <w:rFonts w:ascii="Constantia" w:hAnsi="Constantia"/>
           <w:color w:val="595959" w:themeColor="text1" w:themeTint="A6"/>
@@ -13146,6 +14024,7 @@
           <w:ilvl w:val="0"/>
           <w:numId w:val="26"/>
         </w:numPr>
+        <w:jc w:val="both"/>
         <w:rPr>
           <w:rFonts w:ascii="Constantia" w:hAnsi="Constantia"/>
           <w:color w:val="595959" w:themeColor="text1" w:themeTint="A6"/>
@@ -13211,6 +14090,7 @@
       <w:pPr>
         <w:pStyle w:val="Paragrafoelenco"/>
         <w:ind w:left="492"/>
+        <w:jc w:val="both"/>
         <w:rPr>
           <w:rFonts w:ascii="Constantia" w:hAnsi="Constantia"/>
           <w:color w:val="595959" w:themeColor="text1" w:themeTint="A6"/>
@@ -13227,6 +14107,7 @@
           <w:ilvl w:val="0"/>
           <w:numId w:val="26"/>
         </w:numPr>
+        <w:jc w:val="both"/>
         <w:rPr>
           <w:rFonts w:ascii="Constantia" w:hAnsi="Constantia"/>
           <w:color w:val="595959" w:themeColor="text1" w:themeTint="A6"/>
@@ -13296,7 +14177,7 @@
           <w:szCs w:val="24"/>
         </w:rPr>
       </w:pPr>
-      <w:bookmarkStart w:id="24" w:name="_Toc131775682"/>
+      <w:bookmarkStart w:id="26" w:name="_Toc131775682"/>
       <w:proofErr w:type="spellStart"/>
       <w:r>
         <w:rPr>
@@ -13324,11 +14205,12 @@
         </w:rPr>
         <w:t>interfaces</w:t>
       </w:r>
-      <w:bookmarkEnd w:id="24"/>
+      <w:bookmarkEnd w:id="26"/>
       <w:proofErr w:type="spellEnd"/>
     </w:p>
     <w:p>
       <w:pPr>
+        <w:jc w:val="both"/>
         <w:rPr>
           <w:rFonts w:ascii="Constantia" w:hAnsi="Constantia"/>
           <w:color w:val="595959" w:themeColor="text1" w:themeTint="A6"/>
@@ -13421,13 +14303,6 @@
         </w:rPr>
         <w:t>.</w:t>
       </w:r>
-    </w:p>
-    <w:p>
-      <w:pPr>
-        <w:rPr>
-          <w:lang w:val="en-GB" w:eastAsia="es-ES"/>
-        </w:rPr>
-      </w:pPr>
     </w:p>
     <w:p>
       <w:pPr>
@@ -13456,7 +14331,7 @@
           <w14:ligatures w14:val="none"/>
         </w:rPr>
       </w:pPr>
-      <w:bookmarkStart w:id="25" w:name="_Toc131775683"/>
+      <w:bookmarkStart w:id="27" w:name="_Toc131775683"/>
       <w:r>
         <w:rPr>
           <w:rFonts w:ascii="Cambria Math" w:eastAsiaTheme="minorHAnsi" w:hAnsi="Cambria Math" w:cstheme="minorBidi"/>
@@ -13469,7 +14344,7 @@
         </w:rPr>
         <w:t>Functional Requirements</w:t>
       </w:r>
-      <w:bookmarkEnd w:id="25"/>
+      <w:bookmarkEnd w:id="27"/>
     </w:p>
     <w:p>
       <w:pPr>
@@ -13542,7 +14417,7 @@
           <w:szCs w:val="24"/>
         </w:rPr>
       </w:pPr>
-      <w:bookmarkStart w:id="26" w:name="_Toc131775684"/>
+      <w:bookmarkStart w:id="28" w:name="_Toc131775684"/>
       <w:proofErr w:type="spellStart"/>
       <w:r>
         <w:rPr>
@@ -13552,64 +14427,40 @@
         </w:rPr>
         <w:t>Requirements</w:t>
       </w:r>
-      <w:bookmarkEnd w:id="26"/>
+      <w:bookmarkEnd w:id="28"/>
       <w:proofErr w:type="spellEnd"/>
     </w:p>
     <w:p>
       <w:pPr>
-        <w:spacing w:after="0" w:line="240" w:lineRule="auto"/>
-      </w:pPr>
-      <w:r>
-        <w:rPr>
-          <w:highlight w:val="yellow"/>
-        </w:rPr>
-        <w:t>FARE TABELLE PIU’ ELEGANTI</w:t>
-      </w:r>
-      <w:r>
-        <w:rPr>
-          <w:highlight w:val="yellow"/>
-        </w:rPr>
-        <w:t>, DA CAMBIARE I NUMERI</w:t>
-      </w:r>
-      <w:r>
-        <w:rPr>
-          <w:highlight w:val="yellow"/>
-        </w:rPr>
-        <w:t>.</w:t>
+        <w:rPr>
+          <w:rFonts w:ascii="Constantia" w:hAnsi="Constantia"/>
+          <w:color w:val="595959" w:themeColor="text1" w:themeTint="A6"/>
+          <w:kern w:val="0"/>
+          <w:lang w:val="en-GB" w:eastAsia="es-ES"/>
+          <w14:ligatures w14:val="none"/>
+        </w:rPr>
+      </w:pPr>
+      <w:r>
+        <w:rPr>
+          <w:rFonts w:ascii="Constantia" w:hAnsi="Constantia"/>
+          <w:color w:val="595959" w:themeColor="text1" w:themeTint="A6"/>
+          <w:kern w:val="0"/>
+          <w:lang w:val="en-GB" w:eastAsia="es-ES"/>
+          <w14:ligatures w14:val="none"/>
+        </w:rPr>
+        <w:t>In the first development of the application, we initially assume that a client can only buy a product/service in a presence when he arrives at a shop. Further improvements to the app will include the possibility to acquire a product/service through a credit card directly on the app.</w:t>
       </w:r>
     </w:p>
     <w:p>
       <w:pPr>
-        <w:rPr>
-          <w:rFonts w:ascii="Constantia" w:hAnsi="Constantia"/>
-          <w:color w:val="595959" w:themeColor="text1" w:themeTint="A6"/>
-          <w:kern w:val="0"/>
-          <w:lang w:val="en-GB" w:eastAsia="es-ES"/>
-          <w14:ligatures w14:val="none"/>
-        </w:rPr>
-      </w:pPr>
-      <w:r>
-        <w:rPr>
-          <w:rFonts w:ascii="Constantia" w:hAnsi="Constantia"/>
-          <w:color w:val="595959" w:themeColor="text1" w:themeTint="A6"/>
-          <w:kern w:val="0"/>
-          <w:lang w:val="en-GB" w:eastAsia="es-ES"/>
-          <w14:ligatures w14:val="none"/>
-        </w:rPr>
-        <w:lastRenderedPageBreak/>
-        <w:t>In the first development of the application, we initially assume that a client can only buy a product/service in a presence when he arrives at a shop. Further improvements to the app will include the possibility to acquire a product/service through a credit card directly on the app.</w:t>
-      </w:r>
+        <w:spacing w:after="0" w:line="240" w:lineRule="auto"/>
+        <w:rPr>
+          <w:lang w:val="en-GB"/>
+        </w:rPr>
+      </w:pPr>
     </w:p>
     <w:p>
       <w:pPr>
-        <w:spacing w:after="0" w:line="240" w:lineRule="auto"/>
-        <w:rPr>
-          <w:lang w:val="en-GB"/>
-        </w:rPr>
-      </w:pPr>
-    </w:p>
-    <w:p>
-      <w:pPr>
         <w:pStyle w:val="Didascalia"/>
         <w:keepNext/>
       </w:pPr>
@@ -13621,14 +14472,27 @@
       <w:r>
         <w:t xml:space="preserve"> </w:t>
       </w:r>
-      <w:fldSimple w:instr=" SEQ Table \* ARABIC ">
-        <w:r>
-          <w:rPr>
-            <w:noProof/>
-          </w:rPr>
-          <w:t>5</w:t>
-        </w:r>
-      </w:fldSimple>
+      <w:r>
+        <w:fldChar w:fldCharType="begin"/>
+      </w:r>
+      <w:r>
+        <w:instrText xml:space="preserve"> SEQ Table \* ARABIC </w:instrText>
+      </w:r>
+      <w:r>
+        <w:fldChar w:fldCharType="separate"/>
+      </w:r>
+      <w:r>
+        <w:rPr>
+          <w:noProof/>
+        </w:rPr>
+        <w:t>5</w:t>
+      </w:r>
+      <w:r>
+        <w:rPr>
+          <w:noProof/>
+        </w:rPr>
+        <w:fldChar w:fldCharType="end"/>
+      </w:r>
       <w:r>
         <w:t xml:space="preserve">: List of </w:t>
       </w:r>
@@ -13938,6 +14802,7 @@
                 <w:rFonts w:ascii="Constantia" w:hAnsi="Constantia"/>
                 <w:color w:val="595959" w:themeColor="text1" w:themeTint="A6"/>
                 <w:kern w:val="0"/>
+                <w:highlight w:val="red"/>
                 <w:lang w:val="en-GB" w:eastAsia="es-ES"/>
                 <w14:ligatures w14:val="none"/>
               </w:rPr>
@@ -13947,9 +14812,11 @@
                 <w:rFonts w:ascii="Constantia" w:hAnsi="Constantia"/>
                 <w:color w:val="595959" w:themeColor="text1" w:themeTint="A6"/>
                 <w:kern w:val="0"/>
-                <w:lang w:val="en-GB" w:eastAsia="es-ES"/>
-                <w14:ligatures w14:val="none"/>
-              </w:rPr>
+                <w:highlight w:val="red"/>
+                <w:lang w:val="en-GB" w:eastAsia="es-ES"/>
+                <w14:ligatures w14:val="none"/>
+              </w:rPr>
+              <w:lastRenderedPageBreak/>
               <w:t>R5</w:t>
             </w:r>
           </w:p>
@@ -13961,6 +14828,7 @@
           <w:p>
             <w:pPr>
               <w:rPr>
+                <w:highlight w:val="red"/>
                 <w:lang w:val="en-GB"/>
               </w:rPr>
             </w:pPr>
@@ -13969,6 +14837,7 @@
                 <w:rFonts w:ascii="Constantia" w:hAnsi="Constantia"/>
                 <w:color w:val="595959" w:themeColor="text1" w:themeTint="A6"/>
                 <w:kern w:val="0"/>
+                <w:highlight w:val="red"/>
                 <w:lang w:val="en-GB" w:eastAsia="es-ES"/>
                 <w14:ligatures w14:val="none"/>
               </w:rPr>
@@ -14741,6 +15610,7 @@
                 <w:rFonts w:ascii="Constantia" w:hAnsi="Constantia"/>
                 <w:color w:val="595959" w:themeColor="text1" w:themeTint="A6"/>
                 <w:kern w:val="0"/>
+                <w:highlight w:val="red"/>
                 <w:lang w:val="en-GB" w:eastAsia="es-ES"/>
                 <w14:ligatures w14:val="none"/>
               </w:rPr>
@@ -14750,6 +15620,7 @@
                 <w:rFonts w:ascii="Constantia" w:hAnsi="Constantia"/>
                 <w:color w:val="595959" w:themeColor="text1" w:themeTint="A6"/>
                 <w:kern w:val="0"/>
+                <w:highlight w:val="red"/>
                 <w:lang w:val="en-GB" w:eastAsia="es-ES"/>
                 <w14:ligatures w14:val="none"/>
               </w:rPr>
@@ -14767,6 +15638,7 @@
                 <w:rFonts w:ascii="Constantia" w:hAnsi="Constantia"/>
                 <w:color w:val="595959" w:themeColor="text1" w:themeTint="A6"/>
                 <w:kern w:val="0"/>
+                <w:highlight w:val="red"/>
                 <w:lang w:val="en-GB" w:eastAsia="es-ES"/>
                 <w14:ligatures w14:val="none"/>
               </w:rPr>
@@ -14776,6 +15648,7 @@
                 <w:rFonts w:ascii="Constantia" w:hAnsi="Constantia"/>
                 <w:color w:val="595959" w:themeColor="text1" w:themeTint="A6"/>
                 <w:kern w:val="0"/>
+                <w:highlight w:val="red"/>
                 <w:lang w:val="en-GB" w:eastAsia="es-ES"/>
                 <w14:ligatures w14:val="none"/>
               </w:rPr>
@@ -14798,6 +15671,7 @@
                 <w:rFonts w:ascii="Constantia" w:hAnsi="Constantia"/>
                 <w:color w:val="595959" w:themeColor="text1" w:themeTint="A6"/>
                 <w:kern w:val="0"/>
+                <w:highlight w:val="red"/>
                 <w:lang w:val="en-GB" w:eastAsia="es-ES"/>
                 <w14:ligatures w14:val="none"/>
               </w:rPr>
@@ -14807,6 +15681,7 @@
                 <w:rFonts w:ascii="Constantia" w:hAnsi="Constantia"/>
                 <w:color w:val="595959" w:themeColor="text1" w:themeTint="A6"/>
                 <w:kern w:val="0"/>
+                <w:highlight w:val="red"/>
                 <w:lang w:val="en-GB" w:eastAsia="es-ES"/>
                 <w14:ligatures w14:val="none"/>
               </w:rPr>
@@ -14824,6 +15699,7 @@
                 <w:rFonts w:ascii="Constantia" w:hAnsi="Constantia"/>
                 <w:color w:val="595959" w:themeColor="text1" w:themeTint="A6"/>
                 <w:kern w:val="0"/>
+                <w:highlight w:val="red"/>
                 <w:lang w:val="en-GB" w:eastAsia="es-ES"/>
                 <w14:ligatures w14:val="none"/>
               </w:rPr>
@@ -14833,6 +15709,7 @@
                 <w:rFonts w:ascii="Constantia" w:hAnsi="Constantia"/>
                 <w:color w:val="595959" w:themeColor="text1" w:themeTint="A6"/>
                 <w:kern w:val="0"/>
+                <w:highlight w:val="red"/>
                 <w:lang w:val="en-GB" w:eastAsia="es-ES"/>
                 <w14:ligatures w14:val="none"/>
               </w:rPr>
@@ -16152,7 +17029,6 @@
                 <w:lang w:val="en-GB" w:eastAsia="es-ES"/>
                 <w14:ligatures w14:val="none"/>
               </w:rPr>
-              <w:lastRenderedPageBreak/>
               <w:t>R32</w:t>
             </w:r>
           </w:p>
@@ -16691,6 +17567,7 @@
                 <w:lang w:val="en-GB" w:eastAsia="es-ES"/>
                 <w14:ligatures w14:val="none"/>
               </w:rPr>
+              <w:lastRenderedPageBreak/>
               <w:t>R40</w:t>
             </w:r>
           </w:p>
@@ -17302,16 +18179,18 @@
                 <w:rFonts w:ascii="Constantia" w:hAnsi="Constantia"/>
                 <w:color w:val="595959" w:themeColor="text1" w:themeTint="A6"/>
                 <w:kern w:val="0"/>
+                <w:highlight w:val="red"/>
                 <w:lang w:val="en-GB" w:eastAsia="es-ES"/>
                 <w14:ligatures w14:val="none"/>
               </w:rPr>
             </w:pPr>
-            <w:bookmarkStart w:id="27" w:name="_Hlk131628825"/>
-            <w:r>
-              <w:rPr>
-                <w:rFonts w:ascii="Constantia" w:hAnsi="Constantia"/>
-                <w:color w:val="595959" w:themeColor="text1" w:themeTint="A6"/>
-                <w:kern w:val="0"/>
+            <w:bookmarkStart w:id="29" w:name="_Hlk131628825"/>
+            <w:r>
+              <w:rPr>
+                <w:rFonts w:ascii="Constantia" w:hAnsi="Constantia"/>
+                <w:color w:val="595959" w:themeColor="text1" w:themeTint="A6"/>
+                <w:kern w:val="0"/>
+                <w:highlight w:val="red"/>
                 <w:lang w:val="en-GB" w:eastAsia="es-ES"/>
                 <w14:ligatures w14:val="none"/>
               </w:rPr>
@@ -17329,6 +18208,7 @@
                 <w:rFonts w:ascii="Constantia" w:hAnsi="Constantia"/>
                 <w:color w:val="595959" w:themeColor="text1" w:themeTint="A6"/>
                 <w:kern w:val="0"/>
+                <w:highlight w:val="red"/>
                 <w:lang w:val="en-GB" w:eastAsia="es-ES"/>
                 <w14:ligatures w14:val="none"/>
               </w:rPr>
@@ -17338,6 +18218,7 @@
                 <w:rFonts w:ascii="Constantia" w:hAnsi="Constantia"/>
                 <w:color w:val="595959" w:themeColor="text1" w:themeTint="A6"/>
                 <w:kern w:val="0"/>
+                <w:highlight w:val="red"/>
                 <w:lang w:val="en-GB" w:eastAsia="es-ES"/>
                 <w14:ligatures w14:val="none"/>
               </w:rPr>
@@ -17346,7 +18227,7 @@
           </w:p>
         </w:tc>
       </w:tr>
-      <w:bookmarkEnd w:id="27"/>
+      <w:bookmarkEnd w:id="29"/>
       <w:tr>
         <w:trPr>
           <w:trHeight w:val="365"/>
@@ -17707,6 +18588,7 @@
                 <w:rFonts w:ascii="Constantia" w:hAnsi="Constantia"/>
                 <w:color w:val="595959" w:themeColor="text1" w:themeTint="A6"/>
                 <w:kern w:val="0"/>
+                <w:highlight w:val="red"/>
                 <w:lang w:val="en-GB" w:eastAsia="es-ES"/>
                 <w14:ligatures w14:val="none"/>
               </w:rPr>
@@ -17716,6 +18598,7 @@
                 <w:rFonts w:ascii="Constantia" w:hAnsi="Constantia"/>
                 <w:color w:val="595959" w:themeColor="text1" w:themeTint="A6"/>
                 <w:kern w:val="0"/>
+                <w:highlight w:val="red"/>
                 <w:lang w:val="en-GB" w:eastAsia="es-ES"/>
                 <w14:ligatures w14:val="none"/>
               </w:rPr>
@@ -17733,6 +18616,7 @@
                 <w:rFonts w:ascii="Constantia" w:hAnsi="Constantia"/>
                 <w:color w:val="595959" w:themeColor="text1" w:themeTint="A6"/>
                 <w:kern w:val="0"/>
+                <w:highlight w:val="red"/>
                 <w:lang w:val="en-GB" w:eastAsia="es-ES"/>
                 <w14:ligatures w14:val="none"/>
               </w:rPr>
@@ -17743,6 +18627,7 @@
                 <w:rFonts w:ascii="Constantia" w:hAnsi="Constantia"/>
                 <w:color w:val="595959" w:themeColor="text1" w:themeTint="A6"/>
                 <w:kern w:val="0"/>
+                <w:highlight w:val="red"/>
                 <w:lang w:val="en-GB" w:eastAsia="es-ES"/>
                 <w14:ligatures w14:val="none"/>
               </w:rPr>
@@ -17754,20 +18639,11 @@
                 <w:rFonts w:ascii="Constantia" w:hAnsi="Constantia"/>
                 <w:color w:val="595959" w:themeColor="text1" w:themeTint="A6"/>
                 <w:kern w:val="0"/>
-                <w:lang w:val="en-GB" w:eastAsia="es-ES"/>
-                <w14:ligatures w14:val="none"/>
-              </w:rPr>
-              <w:t xml:space="preserve"> </w:t>
-            </w:r>
-            <w:r>
-              <w:rPr>
-                <w:rFonts w:ascii="Constantia" w:hAnsi="Constantia"/>
-                <w:color w:val="595959" w:themeColor="text1" w:themeTint="A6"/>
-                <w:kern w:val="0"/>
-                <w:lang w:val="en-GB" w:eastAsia="es-ES"/>
-                <w14:ligatures w14:val="none"/>
-              </w:rPr>
-              <w:t>keeps track of the costumer position</w:t>
+                <w:highlight w:val="red"/>
+                <w:lang w:val="en-GB" w:eastAsia="es-ES"/>
+                <w14:ligatures w14:val="none"/>
+              </w:rPr>
+              <w:t xml:space="preserve"> keeps track of the costumer position</w:t>
             </w:r>
           </w:p>
         </w:tc>
@@ -17853,7 +18729,7 @@
           <w14:ligatures w14:val="none"/>
         </w:rPr>
       </w:pPr>
-      <w:bookmarkStart w:id="28" w:name="_Toc131775685"/>
+      <w:bookmarkStart w:id="30" w:name="_Toc131775685"/>
       <w:r>
         <w:rPr>
           <w:rFonts w:ascii="Cambria Math" w:eastAsiaTheme="minorHAnsi" w:hAnsi="Cambria Math" w:cstheme="minorBidi"/>
@@ -17866,7 +18742,7 @@
         </w:rPr>
         <w:t>Appendix</w:t>
       </w:r>
-      <w:bookmarkEnd w:id="28"/>
+      <w:bookmarkEnd w:id="30"/>
     </w:p>
     <w:p>
       <w:pPr>
@@ -17898,7 +18774,7 @@
           <w14:ligatures w14:val="none"/>
         </w:rPr>
       </w:pPr>
-      <w:bookmarkStart w:id="29" w:name="_Toc131775686"/>
+      <w:bookmarkStart w:id="31" w:name="_Toc131775686"/>
       <w:r>
         <w:rPr>
           <w:rFonts w:ascii="Cambria Math" w:eastAsiaTheme="minorHAnsi" w:hAnsi="Cambria Math" w:cstheme="minorBidi"/>
@@ -17911,7 +18787,7 @@
         </w:rPr>
         <w:t>Scope</w:t>
       </w:r>
-      <w:bookmarkEnd w:id="29"/>
+      <w:bookmarkEnd w:id="31"/>
     </w:p>
     <w:p>
       <w:pPr>
@@ -18380,7 +19256,6 @@
                 <w:lang w:val="en-GB" w:eastAsia="es-ES"/>
                 <w14:ligatures w14:val="none"/>
               </w:rPr>
-              <w:lastRenderedPageBreak/>
               <w:t>WP5</w:t>
             </w:r>
           </w:p>
@@ -18904,6 +19779,7 @@
           <w:lang w:val="en-GB" w:eastAsia="es-ES"/>
           <w14:ligatures w14:val="none"/>
         </w:rPr>
+        <w:lastRenderedPageBreak/>
         <w:t>The shared phenomena, which are the intersection between the World phenomena W and the Machine phenomena, are:</w:t>
       </w:r>
       <w:r>
@@ -20563,7 +21439,6 @@
                 <w:lang w:val="en-GB" w:eastAsia="es-ES"/>
                 <w14:ligatures w14:val="none"/>
               </w:rPr>
-              <w:lastRenderedPageBreak/>
               <w:t>SP26</w:t>
             </w:r>
           </w:p>
@@ -20890,7 +21765,7 @@
           <w14:ligatures w14:val="none"/>
         </w:rPr>
       </w:pPr>
-      <w:bookmarkStart w:id="30" w:name="_Toc131775687"/>
+      <w:bookmarkStart w:id="32" w:name="_Toc131775687"/>
       <w:r>
         <w:rPr>
           <w:rFonts w:ascii="Cambria Math" w:eastAsiaTheme="minorHAnsi" w:hAnsi="Cambria Math" w:cstheme="minorBidi"/>
@@ -20901,9 +21776,10 @@
           <w:lang w:val="en-GB" w:eastAsia="es-ES"/>
           <w14:ligatures w14:val="none"/>
         </w:rPr>
+        <w:lastRenderedPageBreak/>
         <w:t>Definitions, Acronyms, Abbreviations</w:t>
       </w:r>
-      <w:bookmarkEnd w:id="30"/>
+      <w:bookmarkEnd w:id="32"/>
     </w:p>
     <w:p>
       <w:pPr>
@@ -20970,7 +21846,7 @@
           <w14:ligatures w14:val="none"/>
         </w:rPr>
       </w:pPr>
-      <w:bookmarkStart w:id="31" w:name="_Toc131775688"/>
+      <w:bookmarkStart w:id="33" w:name="_Toc131775688"/>
       <w:r>
         <w:rPr>
           <w:rFonts w:ascii="Cambria Math" w:eastAsiaTheme="minorHAnsi" w:hAnsi="Cambria Math" w:cstheme="minorBidi"/>
@@ -21021,7 +21897,7 @@
         </w:rPr>
         <w:t xml:space="preserve"> and constraints</w:t>
       </w:r>
-      <w:bookmarkEnd w:id="31"/>
+      <w:bookmarkEnd w:id="33"/>
     </w:p>
     <w:p>
       <w:pPr>
@@ -26066,6 +26942,92 @@
     </w:lvl>
   </w:abstractNum>
   <w:abstractNum w:abstractNumId="40" w15:restartNumberingAfterBreak="0">
+    <w:nsid w:val="7EE9154C"/>
+    <w:multiLevelType w:val="hybridMultilevel"/>
+    <w:tmpl w:val="625E2910"/>
+    <w:lvl w:ilvl="0" w:tplc="0410000F">
+      <w:start w:val="1"/>
+      <w:numFmt w:val="decimal"/>
+      <w:lvlText w:val="%1."/>
+      <w:lvlJc w:val="left"/>
+      <w:pPr>
+        <w:ind w:left="1440" w:hanging="360"/>
+      </w:pPr>
+    </w:lvl>
+    <w:lvl w:ilvl="1" w:tplc="04100019" w:tentative="1">
+      <w:start w:val="1"/>
+      <w:numFmt w:val="lowerLetter"/>
+      <w:lvlText w:val="%2."/>
+      <w:lvlJc w:val="left"/>
+      <w:pPr>
+        <w:ind w:left="2160" w:hanging="360"/>
+      </w:pPr>
+    </w:lvl>
+    <w:lvl w:ilvl="2" w:tplc="0410001B" w:tentative="1">
+      <w:start w:val="1"/>
+      <w:numFmt w:val="lowerRoman"/>
+      <w:lvlText w:val="%3."/>
+      <w:lvlJc w:val="right"/>
+      <w:pPr>
+        <w:ind w:left="2880" w:hanging="180"/>
+      </w:pPr>
+    </w:lvl>
+    <w:lvl w:ilvl="3" w:tplc="0410000F" w:tentative="1">
+      <w:start w:val="1"/>
+      <w:numFmt w:val="decimal"/>
+      <w:lvlText w:val="%4."/>
+      <w:lvlJc w:val="left"/>
+      <w:pPr>
+        <w:ind w:left="3600" w:hanging="360"/>
+      </w:pPr>
+    </w:lvl>
+    <w:lvl w:ilvl="4" w:tplc="04100019" w:tentative="1">
+      <w:start w:val="1"/>
+      <w:numFmt w:val="lowerLetter"/>
+      <w:lvlText w:val="%5."/>
+      <w:lvlJc w:val="left"/>
+      <w:pPr>
+        <w:ind w:left="4320" w:hanging="360"/>
+      </w:pPr>
+    </w:lvl>
+    <w:lvl w:ilvl="5" w:tplc="0410001B" w:tentative="1">
+      <w:start w:val="1"/>
+      <w:numFmt w:val="lowerRoman"/>
+      <w:lvlText w:val="%6."/>
+      <w:lvlJc w:val="right"/>
+      <w:pPr>
+        <w:ind w:left="5040" w:hanging="180"/>
+      </w:pPr>
+    </w:lvl>
+    <w:lvl w:ilvl="6" w:tplc="0410000F" w:tentative="1">
+      <w:start w:val="1"/>
+      <w:numFmt w:val="decimal"/>
+      <w:lvlText w:val="%7."/>
+      <w:lvlJc w:val="left"/>
+      <w:pPr>
+        <w:ind w:left="5760" w:hanging="360"/>
+      </w:pPr>
+    </w:lvl>
+    <w:lvl w:ilvl="7" w:tplc="04100019" w:tentative="1">
+      <w:start w:val="1"/>
+      <w:numFmt w:val="lowerLetter"/>
+      <w:lvlText w:val="%8."/>
+      <w:lvlJc w:val="left"/>
+      <w:pPr>
+        <w:ind w:left="6480" w:hanging="360"/>
+      </w:pPr>
+    </w:lvl>
+    <w:lvl w:ilvl="8" w:tplc="0410001B" w:tentative="1">
+      <w:start w:val="1"/>
+      <w:numFmt w:val="lowerRoman"/>
+      <w:lvlText w:val="%9."/>
+      <w:lvlJc w:val="right"/>
+      <w:pPr>
+        <w:ind w:left="7200" w:hanging="180"/>
+      </w:pPr>
+    </w:lvl>
+  </w:abstractNum>
+  <w:abstractNum w:abstractNumId="41" w15:restartNumberingAfterBreak="0">
     <w:nsid w:val="7FEB28FF"/>
     <w:multiLevelType w:val="multilevel"/>
     <w:tmpl w:val="2CF41A32"/>
@@ -26194,7 +27156,7 @@
     <w:abstractNumId w:val="4"/>
   </w:num>
   <w:num w:numId="6" w16cid:durableId="2126344763">
-    <w:abstractNumId w:val="40"/>
+    <w:abstractNumId w:val="41"/>
   </w:num>
   <w:num w:numId="7" w16cid:durableId="260066421">
     <w:abstractNumId w:val="31"/>
@@ -26300,6 +27262,9 @@
   </w:num>
   <w:num w:numId="41" w16cid:durableId="868687672">
     <w:abstractNumId w:val="21"/>
+  </w:num>
+  <w:num w:numId="42" w16cid:durableId="1246111025">
+    <w:abstractNumId w:val="40"/>
   </w:num>
 </w:numbering>
 </file>
@@ -26751,7 +27716,6 @@
   <w:style w:type="character" w:default="1" w:styleId="Carpredefinitoparagrafo">
     <w:name w:val="Default Paragraph Font"/>
     <w:uiPriority w:val="1"/>
-    <w:semiHidden/>
     <w:unhideWhenUsed/>
   </w:style>
   <w:style w:type="table" w:default="1" w:styleId="Tabellanormale">
@@ -27019,6 +27983,18 @@
       <w:color w:val="44546A" w:themeColor="text2"/>
       <w:sz w:val="18"/>
       <w:szCs w:val="18"/>
+    </w:rPr>
+  </w:style>
+  <w:style w:type="character" w:styleId="Menzionenonrisolta">
+    <w:name w:val="Unresolved Mention"/>
+    <w:basedOn w:val="Carpredefinitoparagrafo"/>
+    <w:uiPriority w:val="99"/>
+    <w:semiHidden/>
+    <w:unhideWhenUsed/>
+    <w:rsid w:val="00165FFE"/>
+    <w:rPr>
+      <w:color w:val="605E5C"/>
+      <w:shd w:val="clear" w:color="auto" w:fill="E1DFDD"/>
     </w:rPr>
   </w:style>
 </w:styles>

</xml_diff>